<commit_message>
some updates i DD
</commit_message>
<xml_diff>
--- a/30_sources/ZGEN_Documents/DD_Zupfnoter.docx
+++ b/30_sources/ZGEN_Documents/DD_Zupfnoter.docx
@@ -2,16 +2,16 @@
 <file path=word/document.xml><?xml version="1.0" encoding="utf-8"?>
 <w:document xmlns:w="http://schemas.openxmlformats.org/wordprocessingml/2006/main" xmlns:m="http://schemas.openxmlformats.org/officeDocument/2006/math" xmlns:r="http://schemas.openxmlformats.org/officeDocument/2006/relationships" xmlns:o="urn:schemas-microsoft-com:office:office" xmlns:v="urn:schemas-microsoft-com:vml" xmlns:w10="urn:schemas-microsoft-com:office:word" xmlns:a="http://schemas.openxmlformats.org/drawingml/2006/main" xmlns:pic="http://schemas.openxmlformats.org/drawingml/2006/picture" xmlns:wp="http://schemas.openxmlformats.org/drawingml/2006/wordprocessingDrawing">
   <w:body>
-    <w:bookmarkStart w:id="21" w:name="sample-websites"/>
-    <w:p>
-      <w:pPr>
-        <w:pStyle w:val="Heading1"/>
-      </w:pPr>
+    <w:p>
+      <w:pPr>
+        <w:pStyle w:val="Heading2"/>
+      </w:pPr>
+      <w:bookmarkStart w:id="21" w:name="sample-websites"/>
+      <w:bookmarkEnd w:id="21"/>
       <w:r>
         <w:t xml:space="preserve">sample websites</w:t>
       </w:r>
     </w:p>
-    <w:bookmarkEnd w:id="21"/>
     <w:p>
       <w:r>
         <w:t xml:space="preserve">http://wfiedler-online.de/musikblog3/abc.php</w:t>
@@ -52,6 +52,319 @@
         <w:t xml:space="preserve">http://abcplus.sourceforge.net/ABCPlus.pdf - Deutsche Anleitung</w:t>
       </w:r>
     </w:p>
+    <w:p>
+      <w:r>
+        <w:t xml:space="preserve">https://github.com/MrRio/jsPDF</w:t>
+      </w:r>
+    </w:p>
+    <w:p>
+      <w:r>
+        <w:t xml:space="preserve">https://github.com/paulrosen/abcjs</w:t>
+      </w:r>
+    </w:p>
+    <w:p>
+      <w:r>
+        <w:t xml:space="preserve">http://trillian.mit.edu/~jc/cgi/abc/tunefind - tunefinder</w:t>
+      </w:r>
+    </w:p>
+    <w:p>
+      <w:r>
+        <w:t xml:space="preserve">http://homepage.bnv-bamberg.de/flg-blw-partnerschaft/musik-facharbeit-eva-klein.pdf</w:t>
+      </w:r>
+    </w:p>
+    <w:p>
+      <w:pPr>
+        <w:pStyle w:val="Heading2"/>
+      </w:pPr>
+      <w:bookmarkStart w:id="22" w:name="useful-links"/>
+      <w:bookmarkEnd w:id="22"/>
+      <w:r>
+        <w:t xml:space="preserve">useful links</w:t>
+      </w:r>
+    </w:p>
+    <w:p>
+      <w:r>
+        <w:t xml:space="preserve">https://github.com/paulrosen/abcjs - the abcjs package</w:t>
+      </w:r>
+    </w:p>
+    <w:p>
+      <w:r>
+        <w:t xml:space="preserve">http://www.musicxml.com/ - detailled information about musicxml</w:t>
+      </w:r>
+    </w:p>
+    <w:p>
+      <w:r>
+        <w:t xml:space="preserve">https://github.com/paulrosen/abcjs the sourcecode of an abcprocessor in js</w:t>
+      </w:r>
+    </w:p>
+    <w:p>
+      <w:r>
+        <w:t xml:space="preserve">https://github.com/mudcube/MIDI.js - wie man midi im browser spielen kann</w:t>
+      </w:r>
+    </w:p>
+    <w:p>
+      <w:r>
+        <w:t xml:space="preserve">http://threejs.org/ - webgl library</w:t>
+      </w:r>
+    </w:p>
+    <w:p>
+      <w:r>
+        <w:t xml:space="preserve">http://raphaeljs.com/ - JS vector library</w:t>
+      </w:r>
+    </w:p>
+    <w:p>
+      <w:r>
+        <w:t xml:space="preserve">https://github.com/dr-skot/abc # ruby/treetop parser</w:t>
+      </w:r>
+    </w:p>
+    <w:p>
+      <w:r>
+        <w:t xml:space="preserve">https://github.com/PencilCode/musical.js # javascript player for ABC</w:t>
+      </w:r>
+    </w:p>
+    <w:p>
+      <w:pPr>
+        <w:pStyle w:val="Heading2"/>
+      </w:pPr>
+      <w:bookmarkStart w:id="23" w:name="choosing-a-vector-gem"/>
+      <w:bookmarkEnd w:id="23"/>
+      <w:r>
+        <w:t xml:space="preserve">choosing a vector-gem</w:t>
+      </w:r>
+    </w:p>
+    <w:p>
+      <w:r>
+        <w:t xml:space="preserve">In order to compute the l ayout slurs and triplets we need a 2d vector library with :</w:t>
+      </w:r>
+    </w:p>
+    <w:p>
+      <w:pPr>
+        <w:pStyle w:val="Compact"/>
+        <w:numPr>
+          <w:numId w:val="1001"/>
+          <w:ilvl w:val="0"/>
+        </w:numPr>
+      </w:pPr>
+      <w:r>
+        <w:t xml:space="preserve">add, subtract</w:t>
+      </w:r>
+    </w:p>
+    <w:p>
+      <w:pPr>
+        <w:pStyle w:val="Compact"/>
+        <w:numPr>
+          <w:numId w:val="1001"/>
+          <w:ilvl w:val="0"/>
+        </w:numPr>
+      </w:pPr>
+      <w:r>
+        <w:t xml:space="preserve">rotate</w:t>
+      </w:r>
+    </w:p>
+    <w:p>
+      <w:pPr>
+        <w:pStyle w:val="Compact"/>
+        <w:numPr>
+          <w:numId w:val="1001"/>
+          <w:ilvl w:val="0"/>
+        </w:numPr>
+      </w:pPr>
+      <w:r>
+        <w:t xml:space="preserve">angle</w:t>
+      </w:r>
+    </w:p>
+    <w:p>
+      <w:pPr>
+        <w:pStyle w:val="Compact"/>
+        <w:numPr>
+          <w:numId w:val="1001"/>
+          <w:ilvl w:val="0"/>
+        </w:numPr>
+      </w:pPr>
+      <w:r>
+        <w:t xml:space="preserve">create from array</w:t>
+      </w:r>
+    </w:p>
+    <w:p>
+      <w:pPr>
+        <w:pStyle w:val="Compact"/>
+        <w:numPr>
+          <w:numId w:val="1001"/>
+          <w:ilvl w:val="0"/>
+        </w:numPr>
+      </w:pPr>
+      <w:r>
+        <w:t xml:space="preserve">to_a</w:t>
+      </w:r>
+    </w:p>
+    <w:p>
+      <w:r>
+        <w:t xml:space="preserve">nice to have</w:t>
+      </w:r>
+    </w:p>
+    <w:p>
+      <w:pPr>
+        <w:pStyle w:val="Compact"/>
+        <w:numPr>
+          <w:numId w:val="1002"/>
+          <w:ilvl w:val="0"/>
+        </w:numPr>
+      </w:pPr>
+      <w:r>
+        <w:t xml:space="preserve">various constructors</w:t>
+      </w:r>
+    </w:p>
+    <w:p>
+      <w:pPr>
+        <w:pStyle w:val="Compact"/>
+        <w:numPr>
+          <w:numId w:val="1002"/>
+          <w:ilvl w:val="0"/>
+        </w:numPr>
+      </w:pPr>
+      <w:r>
+        <w:t xml:space="preserve">inspect</w:t>
+      </w:r>
+    </w:p>
+    <w:p>
+      <w:r>
+        <w:t xml:space="preserve">special</w:t>
+      </w:r>
+    </w:p>
+    <w:p>
+      <w:r>
+        <w:t xml:space="preserve">.to_path</w:t>
+      </w:r>
+    </w:p>
+    <w:p>
+      <w:pPr>
+        <w:numPr>
+          <w:numId w:val="1003"/>
+          <w:ilvl w:val="0"/>
+        </w:numPr>
+      </w:pPr>
+      <w:r>
+        <w:t xml:space="preserve">vector2d</w:t>
+      </w:r>
+    </w:p>
+    <w:p>
+      <w:pPr>
+        <w:pStyle w:val="Compact"/>
+        <w:numPr>
+          <w:numId w:val="1004"/>
+          <w:ilvl w:val="1"/>
+        </w:numPr>
+      </w:pPr>
+      <w:r>
+        <w:t xml:space="preserve">big</w:t>
+      </w:r>
+    </w:p>
+    <w:p>
+      <w:pPr>
+        <w:pStyle w:val="Compact"/>
+        <w:numPr>
+          <w:numId w:val="1004"/>
+          <w:ilvl w:val="1"/>
+        </w:numPr>
+      </w:pPr>
+      <w:r>
+        <w:t xml:space="preserve">well documented</w:t>
+      </w:r>
+    </w:p>
+    <w:p>
+      <w:pPr>
+        <w:pStyle w:val="Compact"/>
+        <w:numPr>
+          <w:numId w:val="1004"/>
+          <w:ilvl w:val="1"/>
+        </w:numPr>
+      </w:pPr>
+      <w:r>
+        <w:t xml:space="preserve">actively maintained</w:t>
+      </w:r>
+    </w:p>
+    <w:p>
+      <w:pPr>
+        <w:numPr>
+          <w:numId w:val="1000"/>
+          <w:ilvl w:val="0"/>
+        </w:numPr>
+      </w:pPr>
+      <w:r>
+        <w:t xml:space="preserve">The library of choice. Maybe I strip it down if it is too big.</w:t>
+      </w:r>
+    </w:p>
+    <w:p>
+      <w:pPr>
+        <w:numPr>
+          <w:numId w:val="1003"/>
+          <w:ilvl w:val="0"/>
+        </w:numPr>
+      </w:pPr>
+      <w:r>
+        <w:t xml:space="preserve">vector2d-ruby</w:t>
+      </w:r>
+    </w:p>
+    <w:p>
+      <w:pPr>
+        <w:pStyle w:val="Compact"/>
+        <w:numPr>
+          <w:numId w:val="1005"/>
+          <w:ilvl w:val="1"/>
+        </w:numPr>
+      </w:pPr>
+      <w:r>
+        <w:t xml:space="preserve">small</w:t>
+      </w:r>
+    </w:p>
+    <w:p>
+      <w:pPr>
+        <w:pStyle w:val="Compact"/>
+        <w:numPr>
+          <w:numId w:val="1005"/>
+          <w:ilvl w:val="1"/>
+        </w:numPr>
+      </w:pPr>
+      <w:r>
+        <w:t xml:space="preserve">not documented</w:t>
+      </w:r>
+    </w:p>
+    <w:p>
+      <w:pPr>
+        <w:pStyle w:val="Compact"/>
+        <w:numPr>
+          <w:numId w:val="1005"/>
+          <w:ilvl w:val="1"/>
+        </w:numPr>
+      </w:pPr>
+      <w:r>
+        <w:t xml:space="preserve">acively maintained</w:t>
+      </w:r>
+    </w:p>
+    <w:p>
+      <w:pPr>
+        <w:numPr>
+          <w:numId w:val="1003"/>
+          <w:ilvl w:val="0"/>
+        </w:numPr>
+      </w:pPr>
+      <w:r>
+        <w:t xml:space="preserve">uzi-vector</w:t>
+      </w:r>
+    </w:p>
+    <w:p>
+      <w:pPr>
+        <w:pStyle w:val="Compact"/>
+        <w:numPr>
+          <w:numId w:val="1006"/>
+          <w:ilvl w:val="1"/>
+        </w:numPr>
+      </w:pPr>
+      <w:r>
+        <w:t xml:space="preserve">not actively maintained</w:t>
+      </w:r>
+    </w:p>
+    <w:sectPr/>
   </w:body>
 </w:document>
 </file>
@@ -63,7 +376,7 @@
 <file path=word/numbering.xml><?xml version="1.0" encoding="utf-8"?>
 <w:numbering xmlns:w="http://schemas.openxmlformats.org/wordprocessingml/2006/main">
   <w:abstractNum w:abstractNumId="0">
-    <w:nsid w:val="56386846"/>
+    <w:nsid w:val="e17f69ba"/>
     <w:multiLevelType w:val="multilevel"/>
     <w:lvl w:ilvl="0">
       <w:numFmt w:val="bullet"/>
@@ -134,6 +447,168 @@
     <w:lvl w:ilvl="6">
       <w:numFmt w:val="bullet"/>
       <w:lvlText w:val=" "/>
+      <w:lvlJc w:val="left"/>
+      <w:pPr>
+        <w:tabs>
+          <w:tab w:val="num" w:pos="4320"/>
+        </w:tabs>
+        <w:ind w:left="4800" w:hanging="480"/>
+      </w:pPr>
+    </w:lvl>
+  </w:abstractNum>
+  <w:abstractNum w:abstractNumId="990">
+    <w:nsid w:val="d5c6c381"/>
+    <w:multiLevelType w:val="multilevel"/>
+    <w:lvl w:ilvl="0">
+      <w:numFmt w:val="bullet"/>
+      <w:lvlText w:val=" "/>
+      <w:lvlJc w:val="left"/>
+      <w:pPr>
+        <w:tabs>
+          <w:tab w:val="num" w:pos="0"/>
+        </w:tabs>
+        <w:ind w:left="480" w:hanging="480"/>
+      </w:pPr>
+    </w:lvl>
+    <w:lvl w:ilvl="1">
+      <w:numFmt w:val="bullet"/>
+      <w:lvlText w:val=" "/>
+      <w:lvlJc w:val="left"/>
+      <w:pPr>
+        <w:tabs>
+          <w:tab w:val="num" w:pos="720"/>
+        </w:tabs>
+        <w:ind w:left="1200" w:hanging="480"/>
+      </w:pPr>
+    </w:lvl>
+    <w:lvl w:ilvl="2">
+      <w:numFmt w:val="bullet"/>
+      <w:lvlText w:val=" "/>
+      <w:lvlJc w:val="left"/>
+      <w:pPr>
+        <w:tabs>
+          <w:tab w:val="num" w:pos="1440"/>
+        </w:tabs>
+        <w:ind w:left="1920" w:hanging="480"/>
+      </w:pPr>
+    </w:lvl>
+    <w:lvl w:ilvl="3">
+      <w:numFmt w:val="bullet"/>
+      <w:lvlText w:val=" "/>
+      <w:lvlJc w:val="left"/>
+      <w:pPr>
+        <w:tabs>
+          <w:tab w:val="num" w:pos="2160"/>
+        </w:tabs>
+        <w:ind w:left="2640" w:hanging="480"/>
+      </w:pPr>
+    </w:lvl>
+    <w:lvl w:ilvl="4">
+      <w:numFmt w:val="bullet"/>
+      <w:lvlText w:val=" "/>
+      <w:lvlJc w:val="left"/>
+      <w:pPr>
+        <w:tabs>
+          <w:tab w:val="num" w:pos="2880"/>
+        </w:tabs>
+        <w:ind w:left="3360" w:hanging="480"/>
+      </w:pPr>
+    </w:lvl>
+    <w:lvl w:ilvl="5">
+      <w:numFmt w:val="bullet"/>
+      <w:lvlText w:val=" "/>
+      <w:lvlJc w:val="left"/>
+      <w:pPr>
+        <w:tabs>
+          <w:tab w:val="num" w:pos="3600"/>
+        </w:tabs>
+        <w:ind w:left="4080" w:hanging="480"/>
+      </w:pPr>
+    </w:lvl>
+    <w:lvl w:ilvl="6">
+      <w:numFmt w:val="bullet"/>
+      <w:lvlText w:val=" "/>
+      <w:lvlJc w:val="left"/>
+      <w:pPr>
+        <w:tabs>
+          <w:tab w:val="num" w:pos="4320"/>
+        </w:tabs>
+        <w:ind w:left="4800" w:hanging="480"/>
+      </w:pPr>
+    </w:lvl>
+  </w:abstractNum>
+  <w:abstractNum w:abstractNumId="991">
+    <w:nsid w:val="59581a85"/>
+    <w:multiLevelType w:val="multilevel"/>
+    <w:lvl w:ilvl="0">
+      <w:numFmt w:val="bullet"/>
+      <w:lvlText w:val="•"/>
+      <w:lvlJc w:val="left"/>
+      <w:pPr>
+        <w:tabs>
+          <w:tab w:val="num" w:pos="0"/>
+        </w:tabs>
+        <w:ind w:left="480" w:hanging="480"/>
+      </w:pPr>
+    </w:lvl>
+    <w:lvl w:ilvl="1">
+      <w:numFmt w:val="bullet"/>
+      <w:lvlText w:val="–"/>
+      <w:lvlJc w:val="left"/>
+      <w:pPr>
+        <w:tabs>
+          <w:tab w:val="num" w:pos="720"/>
+        </w:tabs>
+        <w:ind w:left="1200" w:hanging="480"/>
+      </w:pPr>
+    </w:lvl>
+    <w:lvl w:ilvl="2">
+      <w:numFmt w:val="bullet"/>
+      <w:lvlText w:val="•"/>
+      <w:lvlJc w:val="left"/>
+      <w:pPr>
+        <w:tabs>
+          <w:tab w:val="num" w:pos="1440"/>
+        </w:tabs>
+        <w:ind w:left="1920" w:hanging="480"/>
+      </w:pPr>
+    </w:lvl>
+    <w:lvl w:ilvl="3">
+      <w:numFmt w:val="bullet"/>
+      <w:lvlText w:val="–"/>
+      <w:lvlJc w:val="left"/>
+      <w:pPr>
+        <w:tabs>
+          <w:tab w:val="num" w:pos="2160"/>
+        </w:tabs>
+        <w:ind w:left="2640" w:hanging="480"/>
+      </w:pPr>
+    </w:lvl>
+    <w:lvl w:ilvl="4">
+      <w:numFmt w:val="bullet"/>
+      <w:lvlText w:val="•"/>
+      <w:lvlJc w:val="left"/>
+      <w:pPr>
+        <w:tabs>
+          <w:tab w:val="num" w:pos="2880"/>
+        </w:tabs>
+        <w:ind w:left="3360" w:hanging="480"/>
+      </w:pPr>
+    </w:lvl>
+    <w:lvl w:ilvl="5">
+      <w:numFmt w:val="bullet"/>
+      <w:lvlText w:val="–"/>
+      <w:lvlJc w:val="left"/>
+      <w:pPr>
+        <w:tabs>
+          <w:tab w:val="num" w:pos="3600"/>
+        </w:tabs>
+        <w:ind w:left="4080" w:hanging="480"/>
+      </w:pPr>
+    </w:lvl>
+    <w:lvl w:ilvl="6">
+      <w:numFmt w:val="bullet"/>
+      <w:lvlText w:val="•"/>
       <w:lvlJc w:val="left"/>
       <w:pPr>
         <w:tabs>
@@ -145,6 +620,27 @@
   </w:abstractNum>
   <w:num w:numId="1">
     <w:abstractNumId w:val="0"/>
+  </w:num>
+  <w:num w:numId="1000">
+    <w:abstractNumId w:val="990"/>
+  </w:num>
+  <w:num w:numId="1001">
+    <w:abstractNumId w:val="991"/>
+  </w:num>
+  <w:num w:numId="1002">
+    <w:abstractNumId w:val="991"/>
+  </w:num>
+  <w:num w:numId="1003">
+    <w:abstractNumId w:val="991"/>
+  </w:num>
+  <w:num w:numId="1004">
+    <w:abstractNumId w:val="991"/>
+  </w:num>
+  <w:num w:numId="1005">
+    <w:abstractNumId w:val="991"/>
+  </w:num>
+  <w:num w:numId="1006">
+    <w:abstractNumId w:val="991"/>
   </w:num>
 </w:numbering>
 </file>
@@ -170,6 +666,17 @@
   <w:style w:type="paragraph" w:default="1" w:styleId="Normal">
     <w:name w:val="Normal"/>
     <w:qFormat/>
+    <w:pPr>
+      <w:spacing w:before="180" w:after="180"/>
+    </w:pPr>
+  </w:style>
+  <w:style w:type="paragraph" w:styleId="Compact">
+    <w:name w:val="Compact"/>
+    <w:basedOn w:val="Normal"/>
+    <w:qFormat/>
+    <w:pPr>
+      <w:spacing w:before="36" w:after="36"/>
+    </w:pPr>
   </w:style>
   <w:style w:type="paragraph" w:styleId="Title">
     <w:name w:val="Title"/>
@@ -191,8 +698,24 @@
       <w:szCs w:val="36"/>
     </w:rPr>
   </w:style>
-  <w:style w:type="paragraph" w:styleId="Authors">
-    <w:name w:val="Authors"/>
+  <w:style w:type="paragraph" w:styleId="Subtitle">
+    <w:name w:val="Subtitle"/>
+    <w:basedOn w:val="Title"/>
+    <w:next w:val="Normal"/>
+    <w:qFormat/>
+    <w:pPr>
+      <w:keepNext/>
+      <w:keepLines/>
+      <w:spacing w:before="240" w:after="240"/>
+      <w:jc w:val="center"/>
+    </w:pPr>
+    <w:rPr>
+      <w:sz w:val="30"/>
+      <w:szCs w:val="30"/>
+    </w:rPr>
+  </w:style>
+  <w:style w:type="paragraph" w:styleId="Author">
+    <w:name w:val="Author"/>
     <w:next w:val="Normal"/>
     <w:qFormat/>
     <w:pPr>
@@ -211,6 +734,29 @@
       <w:jc w:val="center"/>
     </w:pPr>
   </w:style>
+  <w:style w:type="paragraph" w:styleId="Abstract">
+    <w:name w:val="Abstract"/>
+    <w:basedOn w:val="Normal"/>
+    <w:next w:val="Normal"/>
+    <w:qFormat/>
+    <w:pPr>
+      <w:keepNext/>
+      <w:keepLines/>
+      <w:spacing w:before="300" w:after="300"/>
+    </w:pPr>
+    <w:rPr>
+      <w:sz w:val="20"/>
+      <w:szCs w:val="20"/>
+    </w:rPr>
+  </w:style>
+  <w:style w:type="paragraph" w:styleId="Bibliography">
+    <w:name w:val="Bibliography"/>
+    <w:basedOn w:val="Normal"/>
+    <w:next w:val="Bibliography"/>
+    <w:qFormat/>
+    <w:pPr/>
+    <w:rPr/>
+  </w:style>
   <w:style w:type="paragraph" w:styleId="Heading1">
     <w:name w:val="Heading 1"/>
     <w:basedOn w:val="Normal"/>
@@ -228,8 +774,8 @@
       <w:b/>
       <w:bCs/>
       <w:color w:val="345A8A" w:themeColor="accent1" w:themeShade="B5"/>
-      <w:sz w:val="36"/>
-      <w:szCs w:val="36"/>
+      <w:sz w:val="32"/>
+      <w:szCs w:val="32"/>
     </w:rPr>
   </w:style>
   <w:style w:type="paragraph" w:styleId="Heading2">
@@ -336,6 +882,14 @@
       <w:sz w:val="20"/>
       <w:szCs w:val="20"/>
     </w:rPr>
+  </w:style>
+  <w:style w:type="paragraph" w:styleId="FootnoteText">
+    <w:name w:val="Footnote Text"/>
+    <w:basedOn w:val="Normal"/>
+    <w:next w:val="FootnoteText"/>
+    <w:uiPriority w:val="9"/>
+    <w:unhideWhenUsed/>
+    <w:qFormat/>
   </w:style>
   <w:style w:type="character" w:default="1" w:styleId="DefaultParagraphFont">
     <w:name w:val="Default Paragraph Font"/>
@@ -430,6 +984,112 @@
     <w:rPr>
       <w:color w:val="4F81BD" w:themeColor="accent1"/>
     </w:rPr>
+  </w:style>
+  <w:style w:type="paragraph" w:customStyle="1" w:styleId="SourceCode">
+    <w:name w:val="Source Code"/>
+    <w:basedOn w:val="Normal"/>
+    <w:link w:val="VerbatimChar"/>
+    <w:pPr>
+      <w:wordWrap w:val="off"/>
+    </w:pPr>
+  </w:style>
+  <w:style w:type="character" w:customStyle="1" w:styleId="KeywordTok">
+    <w:name w:val="KeywordTok"/>
+    <w:basedOn w:val="VerbatimChar"/>
+    <w:rPr>
+      <w:color w:val="007020"/>
+      <w:b/>
+    </w:rPr>
+  </w:style>
+  <w:style w:type="character" w:customStyle="1" w:styleId="DataTypeTok">
+    <w:name w:val="DataTypeTok"/>
+    <w:basedOn w:val="VerbatimChar"/>
+    <w:rPr>
+      <w:color w:val="902000"/>
+    </w:rPr>
+  </w:style>
+  <w:style w:type="character" w:customStyle="1" w:styleId="DecValTok">
+    <w:name w:val="DecValTok"/>
+    <w:basedOn w:val="VerbatimChar"/>
+    <w:rPr>
+      <w:color w:val="40a070"/>
+    </w:rPr>
+  </w:style>
+  <w:style w:type="character" w:customStyle="1" w:styleId="BaseNTok">
+    <w:name w:val="BaseNTok"/>
+    <w:basedOn w:val="VerbatimChar"/>
+    <w:rPr>
+      <w:color w:val="40a070"/>
+    </w:rPr>
+  </w:style>
+  <w:style w:type="character" w:customStyle="1" w:styleId="FloatTok">
+    <w:name w:val="FloatTok"/>
+    <w:basedOn w:val="VerbatimChar"/>
+    <w:rPr>
+      <w:color w:val="40a070"/>
+    </w:rPr>
+  </w:style>
+  <w:style w:type="character" w:customStyle="1" w:styleId="CharTok">
+    <w:name w:val="CharTok"/>
+    <w:basedOn w:val="VerbatimChar"/>
+    <w:rPr>
+      <w:color w:val="4070a0"/>
+    </w:rPr>
+  </w:style>
+  <w:style w:type="character" w:customStyle="1" w:styleId="StringTok">
+    <w:name w:val="StringTok"/>
+    <w:basedOn w:val="VerbatimChar"/>
+    <w:rPr>
+      <w:color w:val="4070a0"/>
+    </w:rPr>
+  </w:style>
+  <w:style w:type="character" w:customStyle="1" w:styleId="CommentTok">
+    <w:name w:val="CommentTok"/>
+    <w:basedOn w:val="VerbatimChar"/>
+    <w:rPr>
+      <w:color w:val="60a0b0"/>
+      <w:i/>
+    </w:rPr>
+  </w:style>
+  <w:style w:type="character" w:customStyle="1" w:styleId="OtherTok">
+    <w:name w:val="OtherTok"/>
+    <w:basedOn w:val="VerbatimChar"/>
+    <w:rPr>
+      <w:color w:val="007020"/>
+    </w:rPr>
+  </w:style>
+  <w:style w:type="character" w:customStyle="1" w:styleId="AlertTok">
+    <w:name w:val="AlertTok"/>
+    <w:basedOn w:val="VerbatimChar"/>
+    <w:rPr>
+      <w:color w:val="ff0000"/>
+      <w:b/>
+    </w:rPr>
+  </w:style>
+  <w:style w:type="character" w:customStyle="1" w:styleId="FunctionTok">
+    <w:name w:val="FunctionTok"/>
+    <w:basedOn w:val="VerbatimChar"/>
+    <w:rPr>
+      <w:color w:val="06287e"/>
+    </w:rPr>
+  </w:style>
+  <w:style w:type="character" w:customStyle="1" w:styleId="RegionMarkerTok">
+    <w:name w:val="RegionMarkerTok"/>
+    <w:basedOn w:val="VerbatimChar"/>
+    <w:rPr/>
+  </w:style>
+  <w:style w:type="character" w:customStyle="1" w:styleId="ErrorTok">
+    <w:name w:val="ErrorTok"/>
+    <w:basedOn w:val="VerbatimChar"/>
+    <w:rPr>
+      <w:color w:val="ff0000"/>
+      <w:b/>
+    </w:rPr>
+  </w:style>
+  <w:style w:type="character" w:customStyle="1" w:styleId="NormalTok">
+    <w:name w:val="NormalTok"/>
+    <w:basedOn w:val="VerbatimChar"/>
+    <w:rPr/>
   </w:style>
   <w:style w:type="paragraph" w:customStyle="1" w:styleId="SourceCode">
     <w:name w:val="Source Code"/>

</xml_diff>

<commit_message>
see #202 Added more documentation to DD
illustrate how the models are transformed and the click triggers communication
</commit_message>
<xml_diff>
--- a/30_sources/ZGEN_Documents/DD_Zupfnoter.docx
+++ b/30_sources/ZGEN_Documents/DD_Zupfnoter.docx
@@ -4,283 +4,1221 @@
   <w:body>
     <w:p>
       <w:pPr>
+        <w:pStyle w:val="Heading1"/>
+      </w:pPr>
+      <w:bookmarkStart w:id="21" w:name="basic-architecture"/>
+      <w:bookmarkEnd w:id="21"/>
+      <w:r>
+        <w:t xml:space="preserve">Basic architecture</w:t>
+      </w:r>
+    </w:p>
+    <w:p>
+      <w:r>
+        <w:t xml:space="preserve">Zupfnoter applies the following models</w:t>
+      </w:r>
+    </w:p>
+    <w:p>
+      <w:pPr>
+        <w:pStyle w:val="Compact"/>
+        <w:numPr>
+          <w:numId w:val="1001"/>
+          <w:ilvl w:val="0"/>
+        </w:numPr>
+      </w:pPr>
+      <w:r>
+        <w:rPr>
+          <w:b/>
+        </w:rPr>
+        <w:t xml:space="preserve">abctext</w:t>
+      </w:r>
+      <w:r>
+        <w:t xml:space="preserve"> </w:t>
+      </w:r>
+      <w:r>
+        <w:t xml:space="preserve">this is entered by user and maintained in textpane.rb</w:t>
+      </w:r>
+    </w:p>
+    <w:p>
+      <w:pPr>
+        <w:pStyle w:val="Compact"/>
+        <w:numPr>
+          <w:numId w:val="1001"/>
+          <w:ilvl w:val="0"/>
+        </w:numPr>
+      </w:pPr>
+      <w:r>
+        <w:rPr>
+          <w:b/>
+        </w:rPr>
+        <w:t xml:space="preserve">abcmodel</w:t>
+      </w:r>
+      <w:r>
+        <w:t xml:space="preserve"> </w:t>
+      </w:r>
+      <w:r>
+        <w:t xml:space="preserve">this is created by abc2svg</w:t>
+      </w:r>
+    </w:p>
+    <w:p>
+      <w:pPr>
+        <w:pStyle w:val="Compact"/>
+        <w:numPr>
+          <w:numId w:val="1001"/>
+          <w:ilvl w:val="0"/>
+        </w:numPr>
+      </w:pPr>
+      <w:r>
+        <w:rPr>
+          <w:b/>
+        </w:rPr>
+        <w:t xml:space="preserve">musicmodel</w:t>
+      </w:r>
+      <w:r>
+        <w:t xml:space="preserve"> </w:t>
+      </w:r>
+      <w:r>
+        <w:t xml:space="preserve">this is created by transform. Model elements are such as Playable, Note, Rest, Goto etc. This conceptualizes the Harpnote Elements.</w:t>
+      </w:r>
+    </w:p>
+    <w:p>
+      <w:pPr>
+        <w:pStyle w:val="Compact"/>
+        <w:numPr>
+          <w:numId w:val="1001"/>
+          <w:ilvl w:val="0"/>
+        </w:numPr>
+      </w:pPr>
+      <w:r>
+        <w:rPr>
+          <w:b/>
+        </w:rPr>
+        <w:t xml:space="preserve">drawingmodel</w:t>
+      </w:r>
+      <w:r>
+        <w:t xml:space="preserve"> </w:t>
+      </w:r>
+      <w:r>
+        <w:t xml:space="preserve">this represents the layout independent of the target format. Model elements are such asl</w:t>
+      </w:r>
+      <w:r>
+        <w:t xml:space="preserve"> </w:t>
+      </w:r>
+      <w:r>
+        <w:t xml:space="preserve">“</w:t>
+      </w:r>
+      <w:r>
+        <w:t xml:space="preserve">Ellipse, Path, (FlowLine)</w:t>
+      </w:r>
+      <w:r>
+        <w:t xml:space="preserve">”</w:t>
+      </w:r>
+      <w:r>
+        <w:t xml:space="preserve">. This conceptualizes graphical terms.</w:t>
+      </w:r>
+    </w:p>
+    <w:p>
+      <w:pPr>
+        <w:pStyle w:val="Compact"/>
+        <w:numPr>
+          <w:numId w:val="1001"/>
+          <w:ilvl w:val="0"/>
+        </w:numPr>
+      </w:pPr>
+      <w:r>
+        <w:rPr>
+          <w:b/>
+        </w:rPr>
+        <w:t xml:space="preserve">svg</w:t>
+      </w:r>
+      <w:r>
+        <w:t xml:space="preserve"> </w:t>
+      </w:r>
+      <w:r>
+        <w:t xml:space="preserve">created from drawingmodel by svgengine</w:t>
+      </w:r>
+    </w:p>
+    <w:p>
+      <w:pPr>
+        <w:pStyle w:val="Compact"/>
+        <w:numPr>
+          <w:numId w:val="1001"/>
+          <w:ilvl w:val="0"/>
+        </w:numPr>
+      </w:pPr>
+      <w:r>
+        <w:rPr>
+          <w:b/>
+        </w:rPr>
+        <w:t xml:space="preserve">pdf</w:t>
+      </w:r>
+      <w:r>
+        <w:t xml:space="preserve"> </w:t>
+      </w:r>
+      <w:r>
+        <w:t xml:space="preserve">created from drawingmodel by pdfengine</w:t>
+      </w:r>
+    </w:p>
+    <w:p>
+      <w:pPr>
+        <w:pStyle w:val="Compact"/>
+        <w:numPr>
+          <w:numId w:val="1001"/>
+          <w:ilvl w:val="0"/>
+        </w:numPr>
+      </w:pPr>
+      <w:r>
+        <w:rPr>
+          <w:b/>
+        </w:rPr>
+        <w:t xml:space="preserve">harpnoteplayer</w:t>
+      </w:r>
+      <w:r>
+        <w:t xml:space="preserve"> </w:t>
+      </w:r>
+      <w:r>
+        <w:t xml:space="preserve">created from musicmodel</w:t>
+      </w:r>
+    </w:p>
+    <w:p>
+      <w:pPr>
         <w:pStyle w:val="Heading2"/>
       </w:pPr>
-      <w:bookmarkStart w:id="21" w:name="sample-websites"/>
-      <w:bookmarkEnd w:id="21"/>
-      <w:r>
-        <w:t xml:space="preserve">sample websites</w:t>
-      </w:r>
-    </w:p>
-    <w:p>
-      <w:r>
-        <w:t xml:space="preserve">http://wfiedler-online.de/musikblog3/abc.php</w:t>
-      </w:r>
-    </w:p>
-    <w:p>
-      <w:r>
-        <w:t xml:space="preserve">http://de.wikipedia.org/wiki/ABC_(Musiknotation)</w:t>
-      </w:r>
-    </w:p>
-    <w:p>
-      <w:r>
-        <w:t xml:space="preserve">https://code.google.com/p/abcjs/</w:t>
-      </w:r>
-    </w:p>
-    <w:p>
-      <w:r>
-        <w:t xml:space="preserve">http://thesession.org/discussions/24614</w:t>
-      </w:r>
-    </w:p>
-    <w:p>
-      <w:r>
-        <w:t xml:space="preserve">http://drawthedots.com/abcjs - einfacher abc editor</w:t>
-      </w:r>
-    </w:p>
-    <w:p>
-      <w:r>
-        <w:t xml:space="preserve">http://normanschmidt.net/abc/index.php - choräle in abc</w:t>
-      </w:r>
-    </w:p>
-    <w:p>
-      <w:r>
-        <w:t xml:space="preserve">http://penzeng.de/Geige/Abc.htm - Deutsche Anleitung</w:t>
-      </w:r>
-    </w:p>
-    <w:p>
-      <w:r>
-        <w:t xml:space="preserve">http://abcplus.sourceforge.net/ABCPlus.pdf - Deutsche Anleitung</w:t>
-      </w:r>
-    </w:p>
-    <w:p>
-      <w:r>
-        <w:t xml:space="preserve">https://github.com/MrRio/jsPDF</w:t>
-      </w:r>
-    </w:p>
-    <w:p>
-      <w:r>
-        <w:t xml:space="preserve">https://github.com/paulrosen/abcjs</w:t>
-      </w:r>
-    </w:p>
-    <w:p>
-      <w:r>
-        <w:t xml:space="preserve">http://trillian.mit.edu/~jc/cgi/abc/tunefind - tunefinder</w:t>
-      </w:r>
-    </w:p>
-    <w:p>
-      <w:r>
-        <w:t xml:space="preserve">http://homepage.bnv-bamberg.de/flg-blw-partnerschaft/musik-facharbeit-eva-klein.pdf</w:t>
+      <w:bookmarkStart w:id="22" w:name="handling-google-analytics"/>
+      <w:bookmarkEnd w:id="22"/>
+      <w:r>
+        <w:t xml:space="preserve">Handling google analytics</w:t>
+      </w:r>
+    </w:p>
+    <w:p>
+      <w:pPr>
+        <w:pStyle w:val="Compact"/>
+        <w:numPr>
+          <w:numId w:val="1002"/>
+          <w:ilvl w:val="0"/>
+        </w:numPr>
+      </w:pPr>
+      <w:r>
+        <w:t xml:space="preserve">Analytics ia applied for webserver-installation only, not for localhost nor desktop</w:t>
+      </w:r>
+    </w:p>
+    <w:p>
+      <w:pPr>
+        <w:pStyle w:val="Compact"/>
+        <w:numPr>
+          <w:numId w:val="1002"/>
+          <w:ilvl w:val="0"/>
+        </w:numPr>
+      </w:pPr>
+      <w:r>
+        <w:t xml:space="preserve">this is done by the method</w:t>
+      </w:r>
+      <w:r>
+        <w:t xml:space="preserve"> </w:t>
+      </w:r>
+      <w:r>
+        <w:rPr>
+          <w:rStyle w:val="VerbatimChar"/>
+        </w:rPr>
+        <w:t xml:space="preserve">javascript_include_analytics</w:t>
+      </w:r>
+      <w:r>
+        <w:t xml:space="preserve"> </w:t>
+      </w:r>
+      <w:r>
+        <w:t xml:space="preserve">which is defined in the related rake tasks.</w:t>
+      </w:r>
+    </w:p>
+    <w:p>
+      <w:pPr>
+        <w:pStyle w:val="Compact"/>
+        <w:numPr>
+          <w:numId w:val="1002"/>
+          <w:ilvl w:val="0"/>
+        </w:numPr>
+      </w:pPr>
+      <w:r>
+        <w:t xml:space="preserve">for localhost, the method is not defined, and therefore the template does not include the script</w:t>
       </w:r>
     </w:p>
     <w:p>
       <w:pPr>
         <w:pStyle w:val="Heading2"/>
       </w:pPr>
-      <w:bookmarkStart w:id="22" w:name="useful-links"/>
-      <w:bookmarkEnd w:id="22"/>
-      <w:r>
-        <w:t xml:space="preserve">useful links</w:t>
-      </w:r>
-    </w:p>
-    <w:p>
-      <w:r>
-        <w:t xml:space="preserve">https://github.com/paulrosen/abcjs - the abcjs package</w:t>
-      </w:r>
-    </w:p>
-    <w:p>
-      <w:r>
-        <w:t xml:space="preserve">http://www.musicxml.com/ - detailled information about musicxml</w:t>
-      </w:r>
-    </w:p>
-    <w:p>
-      <w:r>
-        <w:t xml:space="preserve">https://github.com/paulrosen/abcjs the sourcecode of an abcprocessor in js</w:t>
-      </w:r>
-    </w:p>
-    <w:p>
-      <w:r>
-        <w:t xml:space="preserve">https://github.com/mudcube/MIDI.js - wie man midi im browser spielen kann</w:t>
-      </w:r>
-    </w:p>
-    <w:p>
-      <w:r>
-        <w:t xml:space="preserve">http://threejs.org/ - webgl library</w:t>
-      </w:r>
-    </w:p>
-    <w:p>
-      <w:r>
-        <w:t xml:space="preserve">http://raphaeljs.com/ - JS vector library</w:t>
-      </w:r>
-    </w:p>
-    <w:p>
-      <w:r>
-        <w:t xml:space="preserve">https://github.com/dr-skot/abc # ruby/treetop parser</w:t>
-      </w:r>
-    </w:p>
-    <w:p>
-      <w:r>
-        <w:t xml:space="preserve">https://github.com/PencilCode/musical.js # javascript player for ABC</w:t>
+      <w:bookmarkStart w:id="23" w:name="handling-drag-and-drop"/>
+      <w:bookmarkEnd w:id="23"/>
+      <w:r>
+        <w:t xml:space="preserve">handling drag and drop</w:t>
+      </w:r>
+    </w:p>
+    <w:p>
+      <w:r>
+        <w:t xml:space="preserve">Drag and drop is implemented by opal_svg. There is a global drag_end-Handler installed in controller.rb ()</w:t>
+      </w:r>
+      <w:r>
+        <w:t xml:space="preserve"> </w:t>
+      </w:r>
+      <w:r>
+        <w:rPr>
+          <w:rStyle w:val="VerbatimChar"/>
+        </w:rPr>
+        <w:t xml:space="preserve">@harpnote_preview_printer.on_annotation_drag_end do |info|</w:t>
+      </w:r>
+    </w:p>
+    <w:p>
+      <w:r>
+        <w:t xml:space="preserve">Info returns the key and the value of the configuration parameter to be changed.</w:t>
+      </w:r>
+    </w:p>
+    <w:p>
+      <w:r>
+        <w:t xml:space="preserve">We uase the library svg.min.js (https://github.com/svgdotjs/svg.js) to manipulate the SVG nodes in partiucular we have draggable() from there.</w:t>
+      </w:r>
+    </w:p>
+    <w:p>
+      <w:r>
+        <w:t xml:space="preserve">we get the nodes by SVG.get which itself finds them by id an subsequently adopts them. This allows to produce SVG using string operations.</w:t>
       </w:r>
     </w:p>
     <w:p>
       <w:pPr>
         <w:pStyle w:val="Heading2"/>
       </w:pPr>
-      <w:bookmarkStart w:id="23" w:name="choosing-a-vector-gem"/>
-      <w:bookmarkEnd w:id="23"/>
-      <w:r>
-        <w:t xml:space="preserve">choosing a vector-gem</w:t>
-      </w:r>
-    </w:p>
-    <w:p>
-      <w:r>
-        <w:t xml:space="preserve">In order to compute the l ayout slurs and triplets we need a 2d vector library with :</w:t>
+      <w:bookmarkStart w:id="24" w:name="render-flow"/>
+      <w:bookmarkEnd w:id="24"/>
+      <w:r>
+        <w:t xml:space="preserve">Render flow</w:t>
+      </w:r>
+    </w:p>
+    <w:p>
+      <w:r>
+        <w:drawing>
+          <wp:inline>
+            <wp:extent cx="5334000" cy="5185127"/>
+            <wp:effectExtent b="0" l="0" r="0" t="0"/>
+            <wp:docPr descr="" id="1" name="Picture"/>
+            <a:graphic>
+              <a:graphicData uri="http://schemas.openxmlformats.org/drawingml/2006/picture">
+                <pic:pic>
+                  <pic:nvPicPr>
+                    <pic:cNvPr descr="../ZGEN_uml/zn_render-and-select.png" id="0" name="Picture"/>
+                    <pic:cNvPicPr>
+                      <a:picLocks noChangeArrowheads="1" noChangeAspect="1"/>
+                    </pic:cNvPicPr>
+                  </pic:nvPicPr>
+                  <pic:blipFill>
+                    <a:blip r:embed="rId25"/>
+                    <a:stretch>
+                      <a:fillRect/>
+                    </a:stretch>
+                  </pic:blipFill>
+                  <pic:spPr bwMode="auto">
+                    <a:xfrm>
+                      <a:off x="0" y="0"/>
+                      <a:ext cx="5334000" cy="5185127"/>
+                    </a:xfrm>
+                    <a:prstGeom prst="rect">
+                      <a:avLst/>
+                    </a:prstGeom>
+                    <a:noFill/>
+                    <a:ln w="9525">
+                      <a:noFill/>
+                      <a:headEnd/>
+                      <a:tailEnd/>
+                    </a:ln>
+                  </pic:spPr>
+                </pic:pic>
+              </a:graphicData>
+            </a:graphic>
+          </wp:inline>
+        </w:drawing>
+      </w:r>
+    </w:p>
+    <w:p>
+      <w:pPr>
+        <w:pStyle w:val="ImageCaption"/>
+      </w:pPr>
+      <w:r>
+        <w:t xml:space="preserve">Render Flor</w:t>
+      </w:r>
+    </w:p>
+    <w:p>
+      <w:pPr>
+        <w:pStyle w:val="Heading1"/>
+      </w:pPr>
+      <w:bookmarkStart w:id="26" w:name="build-environments"/>
+      <w:bookmarkEnd w:id="26"/>
+      <w:r>
+        <w:t xml:space="preserve">build environments</w:t>
+      </w:r>
+    </w:p>
+    <w:p>
+      <w:pPr>
+        <w:pStyle w:val="Heading2"/>
+      </w:pPr>
+      <w:bookmarkStart w:id="27" w:name="rvm-ruby-homebrew-etc"/>
+      <w:bookmarkEnd w:id="27"/>
+      <w:r>
+        <w:t xml:space="preserve">rvm ruby homebrew etc</w:t>
+      </w:r>
+    </w:p>
+    <w:p>
+      <w:pPr>
+        <w:pStyle w:val="Heading3"/>
+      </w:pPr>
+      <w:bookmarkStart w:id="28" w:name="having-some-trouble-with-sip"/>
+      <w:bookmarkEnd w:id="28"/>
+      <w:r>
+        <w:t xml:space="preserve">having some trouble with SIP</w:t>
+      </w:r>
+    </w:p>
+    <w:p>
+      <w:pPr>
+        <w:pStyle w:val="SourceCode"/>
+      </w:pPr>
+      <w:r>
+        <w:rPr>
+          <w:rStyle w:val="VerbatimChar"/>
+        </w:rPr>
+        <w:t xml:space="preserve">https://digitizor.com/fix-homebrew-permissions-osx-el-capitan/</w:t>
+      </w:r>
+      <w:r>
+        <w:br w:type="textWrapping"/>
+      </w:r>
+      <w:r>
+        <w:rPr>
+          <w:rStyle w:val="VerbatimChar"/>
+        </w:rPr>
+        <w:t xml:space="preserve"/>
+      </w:r>
+      <w:r>
+        <w:br w:type="textWrapping"/>
+      </w:r>
+      <w:r>
+        <w:rPr>
+          <w:rStyle w:val="VerbatimChar"/>
+        </w:rPr>
+        <w:t xml:space="preserve">https://www.computersnyou.com/5307/setup-homebrew-and-rvm-on-mac-osx-10-11-ei-capitan/</w:t>
+      </w:r>
+      <w:r>
+        <w:br w:type="textWrapping"/>
+      </w:r>
+      <w:r>
+        <w:rPr>
+          <w:rStyle w:val="VerbatimChar"/>
+        </w:rPr>
+        <w:t xml:space="preserve"/>
+      </w:r>
+      <w:r>
+        <w:br w:type="textWrapping"/>
+      </w:r>
+      <w:r>
+        <w:rPr>
+          <w:rStyle w:val="VerbatimChar"/>
+        </w:rPr>
+        <w:t xml:space="preserve">http://stackoverflow.com/questions/22459944/ruby-2-1-1-with-rvm-getting-libyaml-errors</w:t>
+      </w:r>
+    </w:p>
+    <w:p>
+      <w:pPr>
+        <w:pStyle w:val="Heading3"/>
+      </w:pPr>
+      <w:bookmarkStart w:id="29" w:name="my-setup-on-osx"/>
+      <w:bookmarkEnd w:id="29"/>
+      <w:r>
+        <w:t xml:space="preserve">my setup on osx</w:t>
+      </w:r>
+    </w:p>
+    <w:p>
+      <w:pPr>
+        <w:numPr>
+          <w:numId w:val="1003"/>
+          <w:ilvl w:val="0"/>
+        </w:numPr>
+      </w:pPr>
+      <w:r>
+        <w:t xml:space="preserve">install homebrew locally</w:t>
+      </w:r>
+    </w:p>
+    <w:p>
+      <w:pPr>
+        <w:numPr>
+          <w:numId w:val="1000"/>
+          <w:ilvl w:val="0"/>
+        </w:numPr>
+      </w:pPr>
+      <w:r>
+        <w:t xml:space="preserve">https://github.com/Homebrew/brew/blob/master/docs/Installation.md#installation</w:t>
+      </w:r>
+    </w:p>
+    <w:p>
+      <w:pPr>
+        <w:numPr>
+          <w:numId w:val="1000"/>
+          <w:ilvl w:val="0"/>
+        </w:numPr>
+      </w:pPr>
+      <w:r>
+        <w:t xml:space="preserve">cd ~ git clone https://github.com/Homebrew/brew.git export PATH=</w:t>
+      </w:r>
+      <m:oMath>
+        <m:r>
+          <m:rPr>
+            <m:sty m:val="p"/>
+          </m:rPr>
+          <m:t>H</m:t>
+        </m:r>
+        <m:r>
+          <m:rPr>
+            <m:sty m:val="p"/>
+          </m:rPr>
+          <m:t>O</m:t>
+        </m:r>
+        <m:r>
+          <m:rPr>
+            <m:sty m:val="p"/>
+          </m:rPr>
+          <m:t>M</m:t>
+        </m:r>
+        <m:r>
+          <m:rPr>
+            <m:sty m:val="p"/>
+          </m:rPr>
+          <m:t>E</m:t>
+        </m:r>
+        <m:r>
+          <m:rPr>
+            <m:sty m:val="p"/>
+          </m:rPr>
+          <m:t>/</m:t>
+        </m:r>
+        <m:r>
+          <m:rPr>
+            <m:sty m:val="p"/>
+          </m:rPr>
+          <m:t>b</m:t>
+        </m:r>
+        <m:r>
+          <m:rPr>
+            <m:sty m:val="p"/>
+          </m:rPr>
+          <m:t>r</m:t>
+        </m:r>
+        <m:r>
+          <m:rPr>
+            <m:sty m:val="p"/>
+          </m:rPr>
+          <m:t>e</m:t>
+        </m:r>
+        <m:r>
+          <m:rPr>
+            <m:sty m:val="p"/>
+          </m:rPr>
+          <m:t>w</m:t>
+        </m:r>
+        <m:r>
+          <m:rPr>
+            <m:sty m:val="p"/>
+          </m:rPr>
+          <m:t>/</m:t>
+        </m:r>
+        <m:r>
+          <m:rPr>
+            <m:sty m:val="p"/>
+          </m:rPr>
+          <m:t>b</m:t>
+        </m:r>
+        <m:r>
+          <m:rPr>
+            <m:sty m:val="p"/>
+          </m:rPr>
+          <m:t>i</m:t>
+        </m:r>
+        <m:r>
+          <m:rPr>
+            <m:sty m:val="p"/>
+          </m:rPr>
+          <m:t>n</m:t>
+        </m:r>
+        <m:r>
+          <m:rPr>
+            <m:sty m:val="p"/>
+          </m:rPr>
+          <m:t>:</m:t>
+        </m:r>
+      </m:oMath>
+      <w:r>
+        <w:t xml:space="preserve">{PATH}</w:t>
+      </w:r>
+    </w:p>
+    <w:p>
+      <w:pPr>
+        <w:numPr>
+          <w:numId w:val="1003"/>
+          <w:ilvl w:val="0"/>
+        </w:numPr>
+      </w:pPr>
+      <w:r>
+        <w:t xml:space="preserve">update ~/.bashrc</w:t>
+      </w:r>
+    </w:p>
+    <w:p>
+      <w:pPr>
+        <w:pStyle w:val="Heading1"/>
+        <w:numPr>
+          <w:numId w:val="1000"/>
+          <w:ilvl w:val="0"/>
+        </w:numPr>
+      </w:pPr>
+      <w:bookmarkStart w:id="30" w:name="add-rvm-to-path-for-scripting.-make-sure-this-is-the-last-path-variable-change."/>
+      <w:bookmarkEnd w:id="30"/>
+      <w:r>
+        <w:t xml:space="preserve">Add RVM to PATH for scripting. Make sure this is the last PATH variable change.</w:t>
+      </w:r>
+    </w:p>
+    <w:p>
+      <w:pPr>
+        <w:numPr>
+          <w:numId w:val="1000"/>
+          <w:ilvl w:val="0"/>
+        </w:numPr>
+      </w:pPr>
+      <w:r>
+        <w:t xml:space="preserve">export PATH=</w:t>
+      </w:r>
+      <m:oMath>
+        <m:r>
+          <m:rPr>
+            <m:sty m:val="p"/>
+          </m:rPr>
+          <m:t>H</m:t>
+        </m:r>
+        <m:r>
+          <m:rPr>
+            <m:sty m:val="p"/>
+          </m:rPr>
+          <m:t>O</m:t>
+        </m:r>
+        <m:r>
+          <m:rPr>
+            <m:sty m:val="p"/>
+          </m:rPr>
+          <m:t>M</m:t>
+        </m:r>
+        <m:r>
+          <m:rPr>
+            <m:sty m:val="p"/>
+          </m:rPr>
+          <m:t>E</m:t>
+        </m:r>
+        <m:r>
+          <m:rPr>
+            <m:sty m:val="p"/>
+          </m:rPr>
+          <m:t>/</m:t>
+        </m:r>
+        <m:r>
+          <m:rPr>
+            <m:sty m:val="p"/>
+          </m:rPr>
+          <m:t>b</m:t>
+        </m:r>
+        <m:r>
+          <m:rPr>
+            <m:sty m:val="p"/>
+          </m:rPr>
+          <m:t>r</m:t>
+        </m:r>
+        <m:r>
+          <m:rPr>
+            <m:sty m:val="p"/>
+          </m:rPr>
+          <m:t>e</m:t>
+        </m:r>
+        <m:r>
+          <m:rPr>
+            <m:sty m:val="p"/>
+          </m:rPr>
+          <m:t>w</m:t>
+        </m:r>
+        <m:r>
+          <m:rPr>
+            <m:sty m:val="p"/>
+          </m:rPr>
+          <m:t>/</m:t>
+        </m:r>
+        <m:r>
+          <m:rPr>
+            <m:sty m:val="p"/>
+          </m:rPr>
+          <m:t>b</m:t>
+        </m:r>
+        <m:r>
+          <m:rPr>
+            <m:sty m:val="p"/>
+          </m:rPr>
+          <m:t>i</m:t>
+        </m:r>
+        <m:r>
+          <m:rPr>
+            <m:sty m:val="p"/>
+          </m:rPr>
+          <m:t>n</m:t>
+        </m:r>
+        <m:r>
+          <m:rPr>
+            <m:sty m:val="p"/>
+          </m:rPr>
+          <m:t>:</m:t>
+        </m:r>
+      </m:oMath>
+      <w:r>
+        <w:t xml:space="preserve">{PATH} export PATH=</w:t>
+      </w:r>
+      <w:r>
+        <w:t xml:space="preserve">“</w:t>
+      </w:r>
+      <m:oMath>
+        <m:r>
+          <m:rPr>
+            <m:sty m:val="p"/>
+          </m:rPr>
+          <m:t>P</m:t>
+        </m:r>
+        <m:r>
+          <m:rPr>
+            <m:sty m:val="p"/>
+          </m:rPr>
+          <m:t>A</m:t>
+        </m:r>
+        <m:r>
+          <m:rPr>
+            <m:sty m:val="p"/>
+          </m:rPr>
+          <m:t>T</m:t>
+        </m:r>
+        <m:r>
+          <m:rPr>
+            <m:sty m:val="p"/>
+          </m:rPr>
+          <m:t>H</m:t>
+        </m:r>
+        <m:r>
+          <m:rPr>
+            <m:sty m:val="p"/>
+          </m:rPr>
+          <m:t>:</m:t>
+        </m:r>
+      </m:oMath>
+      <w:r>
+        <w:t xml:space="preserve">HOME/.rvm/bin</w:t>
+      </w:r>
+      <w:r>
+        <w:t xml:space="preserve">”</w:t>
+      </w:r>
+    </w:p>
+    <w:p>
+      <w:pPr>
+        <w:numPr>
+          <w:numId w:val="1003"/>
+          <w:ilvl w:val="0"/>
+        </w:numPr>
+      </w:pPr>
+      <w:r>
+        <w:t xml:space="preserve">install rvm</w:t>
+      </w:r>
+    </w:p>
+    <w:p>
+      <w:pPr>
+        <w:numPr>
+          <w:numId w:val="1000"/>
+          <w:ilvl w:val="0"/>
+        </w:numPr>
+      </w:pPr>
+      <w:r>
+        <w:t xml:space="preserve">https://rvm.io/rvm/install</w:t>
+      </w:r>
+    </w:p>
+    <w:p>
+      <w:pPr>
+        <w:pStyle w:val="Heading2"/>
+      </w:pPr>
+      <w:bookmarkStart w:id="31" w:name="project-documentation"/>
+      <w:bookmarkEnd w:id="31"/>
+      <w:r>
+        <w:t xml:space="preserve">project documentation</w:t>
       </w:r>
     </w:p>
     <w:p>
       <w:pPr>
         <w:pStyle w:val="Compact"/>
         <w:numPr>
-          <w:numId w:val="1001"/>
-          <w:ilvl w:val="0"/>
-        </w:numPr>
-      </w:pPr>
-      <w:r>
-        <w:t xml:space="preserve">add, subtract</w:t>
+          <w:numId w:val="1004"/>
+          <w:ilvl w:val="0"/>
+        </w:numPr>
+      </w:pPr>
+      <w:r>
+        <w:t xml:space="preserve">goto</w:t>
+      </w:r>
+      <w:r>
+        <w:t xml:space="preserve"> </w:t>
+      </w:r>
+      <w:r>
+        <w:rPr>
+          <w:rStyle w:val="VerbatimChar"/>
+        </w:rPr>
+        <w:t xml:space="preserve">30_source/ZSUPP_Tools</w:t>
       </w:r>
     </w:p>
     <w:p>
       <w:pPr>
         <w:pStyle w:val="Compact"/>
         <w:numPr>
-          <w:numId w:val="1001"/>
-          <w:ilvl w:val="0"/>
-        </w:numPr>
-      </w:pPr>
-      <w:r>
-        <w:t xml:space="preserve">rotate</w:t>
+          <w:numId w:val="1004"/>
+          <w:ilvl w:val="0"/>
+        </w:numPr>
+      </w:pPr>
+      <w:r>
+        <w:rPr>
+          <w:rStyle w:val="VerbatimChar"/>
+        </w:rPr>
+        <w:t xml:space="preserve">rake</w:t>
+      </w:r>
+    </w:p>
+    <w:p>
+      <w:pPr>
+        <w:pStyle w:val="Heading2"/>
+      </w:pPr>
+      <w:bookmarkStart w:id="32" w:name="maintain-the-application"/>
+      <w:bookmarkEnd w:id="32"/>
+      <w:r>
+        <w:t xml:space="preserve">maintain the application</w:t>
       </w:r>
     </w:p>
     <w:p>
       <w:pPr>
         <w:pStyle w:val="Compact"/>
         <w:numPr>
-          <w:numId w:val="1001"/>
-          <w:ilvl w:val="0"/>
-        </w:numPr>
-      </w:pPr>
-      <w:r>
-        <w:t xml:space="preserve">angle</w:t>
+          <w:numId w:val="1005"/>
+          <w:ilvl w:val="0"/>
+        </w:numPr>
+      </w:pPr>
+      <w:r>
+        <w:t xml:space="preserve">goto</w:t>
+      </w:r>
+      <w:r>
+        <w:t xml:space="preserve"> </w:t>
+      </w:r>
+      <w:r>
+        <w:rPr>
+          <w:rStyle w:val="VerbatimChar"/>
+        </w:rPr>
+        <w:t xml:space="preserve">30_source/SRC_Zupfnoter/src</w:t>
       </w:r>
     </w:p>
     <w:p>
       <w:pPr>
         <w:pStyle w:val="Compact"/>
         <w:numPr>
-          <w:numId w:val="1001"/>
-          <w:ilvl w:val="0"/>
-        </w:numPr>
-      </w:pPr>
-      <w:r>
-        <w:t xml:space="preserve">create from array</w:t>
+          <w:numId w:val="1005"/>
+          <w:ilvl w:val="0"/>
+        </w:numPr>
+      </w:pPr>
+      <w:r>
+        <w:rPr>
+          <w:rStyle w:val="VerbatimChar"/>
+        </w:rPr>
+        <w:t xml:space="preserve">rake</w:t>
+      </w:r>
+    </w:p>
+    <w:p>
+      <w:pPr>
+        <w:pStyle w:val="Heading2"/>
+      </w:pPr>
+      <w:bookmarkStart w:id="33" w:name="updating-syntax-highlighting"/>
+      <w:bookmarkEnd w:id="33"/>
+      <w:r>
+        <w:t xml:space="preserve">updating syntax highlighting</w:t>
       </w:r>
     </w:p>
     <w:p>
       <w:pPr>
         <w:pStyle w:val="Compact"/>
         <w:numPr>
-          <w:numId w:val="1001"/>
-          <w:ilvl w:val="0"/>
-        </w:numPr>
-      </w:pPr>
-      <w:r>
-        <w:t xml:space="preserve">to_a</w:t>
-      </w:r>
-    </w:p>
-    <w:p>
-      <w:r>
-        <w:t xml:space="preserve">nice to have</w:t>
+          <w:numId w:val="1006"/>
+          <w:ilvl w:val="0"/>
+        </w:numPr>
+      </w:pPr>
+      <w:r>
+        <w:t xml:space="preserve">goto your clone of the ace reporitory (../200_zupfnoter_external_components/ace)</w:t>
       </w:r>
     </w:p>
     <w:p>
       <w:pPr>
         <w:pStyle w:val="Compact"/>
         <w:numPr>
-          <w:numId w:val="1002"/>
-          <w:ilvl w:val="0"/>
-        </w:numPr>
-      </w:pPr>
-      <w:r>
-        <w:t xml:space="preserve">various constructors</w:t>
-      </w:r>
+          <w:numId w:val="1006"/>
+          <w:ilvl w:val="0"/>
+        </w:numPr>
+      </w:pPr>
+      <w:r>
+        <w:t xml:space="preserve">update the files as described in</w:t>
+      </w:r>
+      <w:r>
+        <w:t xml:space="preserve"> </w:t>
+      </w:r>
+      <w:hyperlink r:id="rId34">
+        <w:r>
+          <w:rPr>
+            <w:rStyle w:val="Link"/>
+          </w:rPr>
+          <w:t xml:space="preserve">http://ace.c9.io/#nav=higlighter</w:t>
+        </w:r>
+      </w:hyperlink>
     </w:p>
     <w:p>
       <w:pPr>
         <w:pStyle w:val="Compact"/>
         <w:numPr>
-          <w:numId w:val="1002"/>
-          <w:ilvl w:val="0"/>
-        </w:numPr>
-      </w:pPr>
-      <w:r>
-        <w:t xml:space="preserve">inspect</w:t>
-      </w:r>
-    </w:p>
-    <w:p>
-      <w:r>
-        <w:t xml:space="preserve">special</w:t>
-      </w:r>
-    </w:p>
-    <w:p>
-      <w:r>
-        <w:t xml:space="preserve">.to_path</w:t>
-      </w:r>
-    </w:p>
-    <w:p>
-      <w:pPr>
-        <w:numPr>
-          <w:numId w:val="1003"/>
-          <w:ilvl w:val="0"/>
-        </w:numPr>
-      </w:pPr>
-      <w:r>
-        <w:t xml:space="preserve">vector2d</w:t>
+          <w:numId w:val="1006"/>
+          <w:ilvl w:val="0"/>
+        </w:numPr>
+      </w:pPr>
+      <w:r>
+        <w:t xml:space="preserve">run</w:t>
+      </w:r>
+      <w:r>
+        <w:t xml:space="preserve"> </w:t>
+      </w:r>
+      <w:r>
+        <w:rPr>
+          <w:rStyle w:val="VerbatimChar"/>
+        </w:rPr>
+        <w:t xml:space="preserve">node static.js --allow-save</w:t>
+      </w:r>
+      <w:r>
+        <w:t xml:space="preserve"> </w:t>
+      </w:r>
+      <w:r>
+        <w:t xml:space="preserve">.</w:t>
       </w:r>
     </w:p>
     <w:p>
       <w:pPr>
         <w:pStyle w:val="Compact"/>
         <w:numPr>
-          <w:numId w:val="1004"/>
-          <w:ilvl w:val="1"/>
-        </w:numPr>
-      </w:pPr>
-      <w:r>
-        <w:t xml:space="preserve">big</w:t>
+          <w:numId w:val="1006"/>
+          <w:ilvl w:val="0"/>
+        </w:numPr>
+      </w:pPr>
+      <w:r>
+        <w:t xml:space="preserve">navigate to http://localhost:8888/tool/mode_creator.html</w:t>
       </w:r>
     </w:p>
     <w:p>
       <w:pPr>
         <w:pStyle w:val="Compact"/>
         <w:numPr>
-          <w:numId w:val="1004"/>
-          <w:ilvl w:val="1"/>
-        </w:numPr>
-      </w:pPr>
-      <w:r>
-        <w:t xml:space="preserve">well documented</w:t>
+          <w:numId w:val="1006"/>
+          <w:ilvl w:val="0"/>
+        </w:numPr>
+      </w:pPr>
+      <w:r>
+        <w:t xml:space="preserve">perform necessary changes</w:t>
+      </w:r>
+    </w:p>
+    <w:p>
+      <w:pPr>
+        <w:numPr>
+          <w:numId w:val="1006"/>
+          <w:ilvl w:val="0"/>
+        </w:numPr>
+      </w:pPr>
+      <w:r>
+        <w:t xml:space="preserve">perform</w:t>
+      </w:r>
+    </w:p>
+    <w:p>
+      <w:pPr>
+        <w:numPr>
+          <w:numId w:val="1000"/>
+          <w:ilvl w:val="0"/>
+        </w:numPr>
+      </w:pPr>
+      <w:r>
+        <w:t xml:space="preserve">node Makefile.dryice.js -nc -m full</w:t>
+      </w:r>
+    </w:p>
+    <w:p>
+      <w:pPr>
+        <w:numPr>
+          <w:numId w:val="1006"/>
+          <w:ilvl w:val="0"/>
+        </w:numPr>
+      </w:pPr>
+      <w:r>
+        <w:t xml:space="preserve">copy the contents of</w:t>
+      </w:r>
+      <w:r>
+        <w:t xml:space="preserve"> </w:t>
+      </w:r>
+      <w:r>
+        <w:rPr>
+          <w:rStyle w:val="VerbatimChar"/>
+        </w:rPr>
+        <w:t xml:space="preserve">200_zupfnoter_external_components/ace/build/src-min-noconflict</w:t>
+      </w:r>
+      <w:r>
+        <w:t xml:space="preserve"> </w:t>
+      </w:r>
+      <w:r>
+        <w:t xml:space="preserve">to</w:t>
+      </w:r>
+      <w:r>
+        <w:t xml:space="preserve"> </w:t>
+      </w:r>
+      <w:r>
+        <w:rPr>
+          <w:rStyle w:val="VerbatimChar"/>
+        </w:rPr>
+        <w:t xml:space="preserve">30_sources/SRC_Zupfnoter/vendor/ace</w:t>
+      </w:r>
+    </w:p>
+    <w:p>
+      <w:pPr>
+        <w:pStyle w:val="Heading1"/>
+      </w:pPr>
+      <w:bookmarkStart w:id="35" w:name="preparing-a-release"/>
+      <w:bookmarkEnd w:id="35"/>
+      <w:r>
+        <w:t xml:space="preserve">preparing a release</w:t>
+      </w:r>
+    </w:p>
+    <w:p>
+      <w:r>
+        <w:t xml:space="preserve">Zupfnoter uses gitflow http://nvie.com/posts/a-successful-git-branching-model/</w:t>
+      </w:r>
+    </w:p>
+    <w:p>
+      <w:r>
+        <w:t xml:space="preserve">Before preparing a release, everything that should go to this release shall be committed to the develop branch.</w:t>
       </w:r>
     </w:p>
     <w:p>
       <w:pPr>
         <w:pStyle w:val="Compact"/>
         <w:numPr>
-          <w:numId w:val="1004"/>
-          <w:ilvl w:val="1"/>
-        </w:numPr>
-      </w:pPr>
-      <w:r>
-        <w:t xml:space="preserve">actively maintained</w:t>
+          <w:numId w:val="1007"/>
+          <w:ilvl w:val="0"/>
+        </w:numPr>
+      </w:pPr>
+      <w:r>
+        <w:t xml:space="preserve">Gitflow: Start new release Pattern: V_1.4.0_RC2</w:t>
+      </w:r>
+    </w:p>
+    <w:p>
+      <w:pPr>
+        <w:pStyle w:val="Compact"/>
+        <w:numPr>
+          <w:numId w:val="1007"/>
+          <w:ilvl w:val="0"/>
+        </w:numPr>
+      </w:pPr>
+      <w:r>
+        <w:t xml:space="preserve">adjust version.rb</w:t>
+      </w:r>
+    </w:p>
+    <w:p>
+      <w:pPr>
+        <w:pStyle w:val="Compact"/>
+        <w:numPr>
+          <w:numId w:val="1007"/>
+          <w:ilvl w:val="0"/>
+        </w:numPr>
+      </w:pPr>
+      <w:r>
+        <w:t xml:space="preserve">perform all the builds</w:t>
+      </w:r>
+      <w:r>
+        <w:t xml:space="preserve"> </w:t>
+      </w:r>
+      <w:r>
+        <w:rPr>
+          <w:rStyle w:val="VerbatimChar"/>
+        </w:rPr>
+        <w:t xml:space="preserve">rake build</w:t>
+      </w:r>
+      <w:r>
+        <w:t xml:space="preserve"> </w:t>
+      </w:r>
+      <w:r>
+        <w:rPr>
+          <w:rStyle w:val="VerbatimChar"/>
+        </w:rPr>
+        <w:t xml:space="preserve">rake deploy</w:t>
+      </w:r>
+    </w:p>
+    <w:p>
+      <w:pPr>
+        <w:pStyle w:val="Compact"/>
+        <w:numPr>
+          <w:numId w:val="1007"/>
+          <w:ilvl w:val="0"/>
+        </w:numPr>
+      </w:pPr>
+      <w:r>
+        <w:t xml:space="preserve">Gitflow: finish the release</w:t>
+      </w:r>
+    </w:p>
+    <w:p>
+      <w:pPr>
+        <w:pStyle w:val="Compact"/>
+        <w:numPr>
+          <w:numId w:val="1007"/>
+          <w:ilvl w:val="0"/>
+        </w:numPr>
+      </w:pPr>
+      <w:r>
+        <w:t xml:space="preserve">switch back to the development branch</w:t>
+      </w:r>
+    </w:p>
+    <w:p>
+      <w:pPr>
+        <w:pStyle w:val="Compact"/>
+        <w:numPr>
+          <w:numId w:val="1007"/>
+          <w:ilvl w:val="0"/>
+        </w:numPr>
+      </w:pPr>
+      <w:r>
+        <w:t xml:space="preserve">bump version in src/version.rb, add</w:t>
+      </w:r>
+      <w:r>
+        <w:t xml:space="preserve"> </w:t>
+      </w:r>
+      <w:r>
+        <w:t xml:space="preserve">“</w:t>
+      </w:r>
+      <w:r>
+        <w:t xml:space="preserve">.dev</w:t>
+      </w:r>
+      <w:r>
+        <w:t xml:space="preserve">”</w:t>
+      </w:r>
+    </w:p>
+    <w:p>
+      <w:pPr>
+        <w:pStyle w:val="Heading1"/>
+      </w:pPr>
+      <w:bookmarkStart w:id="36" w:name="building-the-desktop-app"/>
+      <w:bookmarkEnd w:id="36"/>
+      <w:r>
+        <w:t xml:space="preserve">building the desktop app</w:t>
+      </w:r>
+    </w:p>
+    <w:p>
+      <w:r>
+        <w:t xml:space="preserve">The desktop app is built based on node-webkit. The major steps to build it are described in</w:t>
+      </w:r>
+    </w:p>
+    <w:p>
+      <w:r>
+        <w:t xml:space="preserve">https://github.com/rogerwang/node-webkit/wiki/How-to-package-and-distribute-your-apps</w:t>
+      </w:r>
+    </w:p>
+    <w:p>
+      <w:r>
+        <w:t xml:space="preserve">Approach follows nodebob but uses rake to do this.</w:t>
+      </w:r>
+    </w:p>
+    <w:p>
+      <w:pPr>
+        <w:pStyle w:val="Compact"/>
+        <w:numPr>
+          <w:numId w:val="1008"/>
+          <w:ilvl w:val="0"/>
+        </w:numPr>
+      </w:pPr>
+      <w:r>
+        <w:t xml:space="preserve">create the webapp</w:t>
+      </w:r>
+    </w:p>
+    <w:p>
+      <w:pPr>
+        <w:pStyle w:val="Compact"/>
+        <w:numPr>
+          <w:numId w:val="1008"/>
+          <w:ilvl w:val="0"/>
+        </w:numPr>
+      </w:pPr>
+      <w:r>
+        <w:t xml:space="preserve">create zupfnoter.nw</w:t>
+      </w:r>
+    </w:p>
+    <w:p>
+      <w:pPr>
+        <w:pStyle w:val="Compact"/>
+        <w:numPr>
+          <w:numId w:val="1008"/>
+          <w:ilvl w:val="0"/>
+        </w:numPr>
+      </w:pPr>
+      <w:r>
+        <w:t xml:space="preserve">create the binaries for windows and osx</w:t>
+      </w:r>
+    </w:p>
+    <w:p>
+      <w:pPr>
+        <w:pStyle w:val="Heading1"/>
+      </w:pPr>
+      <w:bookmarkStart w:id="37" w:name="notes-how-to-include-javascript-files"/>
+      <w:bookmarkEnd w:id="37"/>
+      <w:r>
+        <w:t xml:space="preserve">notes how to include Javascript files</w:t>
+      </w:r>
+    </w:p>
+    <w:p>
+      <w:r>
+        <w:t xml:space="preserve">Javascript files can be included on following ways:</w:t>
+      </w:r>
+    </w:p>
+    <w:p>
+      <w:pPr>
+        <w:numPr>
+          <w:numId w:val="1009"/>
+          <w:ilvl w:val="0"/>
+        </w:numPr>
+      </w:pPr>
+      <w:r>
+        <w:t xml:space="preserve">using a</w:t>
+      </w:r>
+      <w:r>
+        <w:t xml:space="preserve"> </w:t>
+      </w:r>
+      <w:r>
+        <w:rPr>
+          <w:rStyle w:val="VerbatimChar"/>
+        </w:rPr>
+        <w:t xml:space="preserve">&lt;script&gt;</w:t>
+      </w:r>
+    </w:p>
+    <w:p>
+      <w:pPr>
+        <w:numPr>
+          <w:numId w:val="1009"/>
+          <w:ilvl w:val="0"/>
+        </w:numPr>
+      </w:pPr>
+      <w:r>
+        <w:t xml:space="preserve">using sprockets and ruby</w:t>
+      </w:r>
+      <w:r>
+        <w:t xml:space="preserve"> </w:t>
+      </w:r>
+      <w:r>
+        <w:rPr>
+          <w:rStyle w:val="VerbatimChar"/>
+        </w:rPr>
+        <w:t xml:space="preserve">require</w:t>
       </w:r>
     </w:p>
     <w:p>
@@ -291,77 +1229,178 @@
         </w:numPr>
       </w:pPr>
       <w:r>
-        <w:t xml:space="preserve">The library of choice. Maybe I strip it down if it is too big.</w:t>
-      </w:r>
-    </w:p>
-    <w:p>
-      <w:pPr>
-        <w:numPr>
-          <w:numId w:val="1003"/>
-          <w:ilvl w:val="0"/>
-        </w:numPr>
-      </w:pPr>
-      <w:r>
-        <w:t xml:space="preserve">vector2d-ruby</w:t>
-      </w:r>
-    </w:p>
-    <w:p>
-      <w:pPr>
-        <w:pStyle w:val="Compact"/>
-        <w:numPr>
-          <w:numId w:val="1005"/>
-          <w:ilvl w:val="1"/>
-        </w:numPr>
-      </w:pPr>
-      <w:r>
-        <w:t xml:space="preserve">small</w:t>
-      </w:r>
-    </w:p>
-    <w:p>
-      <w:pPr>
-        <w:pStyle w:val="Compact"/>
-        <w:numPr>
-          <w:numId w:val="1005"/>
-          <w:ilvl w:val="1"/>
-        </w:numPr>
-      </w:pPr>
-      <w:r>
-        <w:t xml:space="preserve">not documented</w:t>
-      </w:r>
-    </w:p>
-    <w:p>
-      <w:pPr>
-        <w:pStyle w:val="Compact"/>
-        <w:numPr>
-          <w:numId w:val="1005"/>
-          <w:ilvl w:val="1"/>
-        </w:numPr>
-      </w:pPr>
-      <w:r>
-        <w:t xml:space="preserve">acively maintained</w:t>
-      </w:r>
-    </w:p>
-    <w:p>
-      <w:pPr>
-        <w:numPr>
-          <w:numId w:val="1003"/>
-          <w:ilvl w:val="0"/>
-        </w:numPr>
-      </w:pPr>
-      <w:r>
-        <w:t xml:space="preserve">uzi-vector</w:t>
-      </w:r>
-    </w:p>
-    <w:p>
-      <w:pPr>
-        <w:pStyle w:val="Compact"/>
-        <w:numPr>
-          <w:numId w:val="1006"/>
-          <w:ilvl w:val="1"/>
-        </w:numPr>
-      </w:pPr>
-      <w:r>
-        <w:t xml:space="preserve">not actively maintained</w:t>
+        <w:t xml:space="preserve">This only works e.g. for userinterface.js which global objects which are subsequently known in Opal.</w:t>
+      </w:r>
+    </w:p>
+    <w:p>
+      <w:pPr>
+        <w:numPr>
+          <w:numId w:val="1009"/>
+          <w:ilvl w:val="0"/>
+        </w:numPr>
+      </w:pPr>
+      <w:r>
+        <w:t xml:space="preserve">using</w:t>
+      </w:r>
+      <w:r>
+        <w:t xml:space="preserve"> </w:t>
+      </w:r>
+      <w:r>
+        <w:rPr>
+          <w:rStyle w:val="VerbatimChar"/>
+        </w:rPr>
+        <w:t xml:space="preserve">require(xx)</w:t>
+      </w:r>
+      <w:r>
+        <w:t xml:space="preserve"> </w:t>
+      </w:r>
+      <w:r>
+        <w:t xml:space="preserve">on the JS side. This can be done in application.rb, for example</w:t>
+      </w:r>
+    </w:p>
+    <w:p>
+      <w:r>
+        <w:t xml:space="preserve">This is used for node modules or js files following common module appraoch.</w:t>
+      </w:r>
+    </w:p>
+    <w:p>
+      <w:pPr>
+        <w:pStyle w:val="SourceCode"/>
+      </w:pPr>
+      <w:r>
+        <w:rPr>
+          <w:rStyle w:val="CommentTok"/>
+        </w:rPr>
+        <w:t xml:space="preserve">#</w:t>
+      </w:r>
+      <w:r>
+        <w:br w:type="textWrapping"/>
+      </w:r>
+      <w:r>
+        <w:rPr>
+          <w:rStyle w:val="OtherTok"/>
+        </w:rPr>
+        <w:t xml:space="preserve">%x{</w:t>
+      </w:r>
+      <w:r>
+        <w:br w:type="textWrapping"/>
+      </w:r>
+      <w:r>
+        <w:rPr>
+          <w:rStyle w:val="StringTok"/>
+        </w:rPr>
+        <w:t xml:space="preserve">  // see https://stackoverflow.com/questions/30694428/jspdf-server-side-node-js-usage-using-node-jspdf</w:t>
+      </w:r>
+      <w:r>
+        <w:br w:type="textWrapping"/>
+      </w:r>
+      <w:r>
+        <w:rPr>
+          <w:rStyle w:val="StringTok"/>
+        </w:rPr>
+        <w:t xml:space="preserve">  global.window = {document: {createElementNS: function(){return {}} }};</w:t>
+      </w:r>
+      <w:r>
+        <w:br w:type="textWrapping"/>
+      </w:r>
+      <w:r>
+        <w:rPr>
+          <w:rStyle w:val="StringTok"/>
+        </w:rPr>
+        <w:t xml:space="preserve">  global.navigator = {};</w:t>
+      </w:r>
+      <w:r>
+        <w:br w:type="textWrapping"/>
+      </w:r>
+      <w:r>
+        <w:rPr>
+          <w:rStyle w:val="StringTok"/>
+        </w:rPr>
+        <w:t xml:space="preserve">  global.btoa = function(){};</w:t>
+      </w:r>
+      <w:r>
+        <w:br w:type="textWrapping"/>
+      </w:r>
+      <w:r>
+        <w:br w:type="textWrapping"/>
+      </w:r>
+      <w:r>
+        <w:rPr>
+          <w:rStyle w:val="StringTok"/>
+        </w:rPr>
+        <w:t xml:space="preserve">  jsPDF = require ("jspdf")   // adapt in opal-jspdf.rb</w:t>
+      </w:r>
+      <w:r>
+        <w:br w:type="textWrapping"/>
+      </w:r>
+      <w:r>
+        <w:rPr>
+          <w:rStyle w:val="StringTok"/>
+        </w:rPr>
+        <w:t xml:space="preserve">  Ajv = require("ajv")        // adapt in opal-ajv.rb</w:t>
+      </w:r>
+      <w:r>
+        <w:br w:type="textWrapping"/>
+      </w:r>
+      <w:r>
+        <w:rPr>
+          <w:rStyle w:val="StringTok"/>
+        </w:rPr>
+        <w:t xml:space="preserve">  neatJSON = require("./neatjson_js") // adapt in opal-neatjson.rb</w:t>
+      </w:r>
+      <w:r>
+        <w:br w:type="textWrapping"/>
+      </w:r>
+      <w:r>
+        <w:br w:type="textWrapping"/>
+      </w:r>
+      <w:r>
+        <w:rPr>
+          <w:rStyle w:val="StringTok"/>
+        </w:rPr>
+        <w:t xml:space="preserve">  // these requires are requred by nodejs/dir, nodejs/file</w:t>
+      </w:r>
+      <w:r>
+        <w:br w:type="textWrapping"/>
+      </w:r>
+      <w:r>
+        <w:rPr>
+          <w:rStyle w:val="StringTok"/>
+        </w:rPr>
+        <w:t xml:space="preserve">  fs = require('fs')</w:t>
+      </w:r>
+      <w:r>
+        <w:br w:type="textWrapping"/>
+      </w:r>
+      <w:r>
+        <w:rPr>
+          <w:rStyle w:val="StringTok"/>
+        </w:rPr>
+        <w:t xml:space="preserve">  glob = require("glob")      // don't know who needs this</w:t>
+      </w:r>
+      <w:r>
+        <w:br w:type="textWrapping"/>
+      </w:r>
+      <w:r>
+        <w:rPr>
+          <w:rStyle w:val="OtherTok"/>
+        </w:rPr>
+        <w:t xml:space="preserve">}</w:t>
+      </w:r>
+    </w:p>
+    <w:p>
+      <w:r>
+        <w:t xml:space="preserve">With this appraoch, the resulting js file can be run by node. But it looks in the search paths of node.</w:t>
+      </w:r>
+    </w:p>
+    <w:p>
+      <w:r>
+        <w:t xml:space="preserve">If you want to run it really standalone, then we need to use browserify.</w:t>
+      </w:r>
+    </w:p>
+    <w:p>
+      <w:r>
+        <w:t xml:space="preserve">This thing resolves the requrires.</w:t>
       </w:r>
     </w:p>
     <w:sectPr/>
@@ -457,7 +1496,7 @@
     </w:lvl>
   </w:abstractNum>
   <w:abstractNum w:abstractNumId="990">
-    <w:nsid w:val="1a6a6225"/>
+    <w:nsid w:val="2cd26087"/>
     <w:multiLevelType w:val="multilevel"/>
     <w:lvl w:ilvl="0">
       <w:numFmt w:val="bullet"/>
@@ -538,7 +1577,7 @@
     </w:lvl>
   </w:abstractNum>
   <w:abstractNum w:abstractNumId="991">
-    <w:nsid w:val="95bcaf4e"/>
+    <w:nsid w:val="1d89e091"/>
     <w:multiLevelType w:val="multilevel"/>
     <w:lvl w:ilvl="0">
       <w:numFmt w:val="bullet"/>
@@ -609,6 +1648,94 @@
     <w:lvl w:ilvl="6">
       <w:numFmt w:val="bullet"/>
       <w:lvlText w:val="•"/>
+      <w:lvlJc w:val="left"/>
+      <w:pPr>
+        <w:tabs>
+          <w:tab w:val="num" w:pos="4320"/>
+        </w:tabs>
+        <w:ind w:left="4800" w:hanging="480"/>
+      </w:pPr>
+    </w:lvl>
+  </w:abstractNum>
+  <w:abstractNum w:abstractNumId="99411">
+    <w:nsid w:val="d8fb5f9b"/>
+    <w:multiLevelType w:val="multilevel"/>
+    <w:lvl w:ilvl="0">
+      <w:start w:val="1"/>
+      <w:numFmt w:val="decimal"/>
+      <w:lvlText w:val="%1."/>
+      <w:lvlJc w:val="left"/>
+      <w:pPr>
+        <w:tabs>
+          <w:tab w:val="num" w:pos="0"/>
+        </w:tabs>
+        <w:ind w:left="480" w:hanging="480"/>
+      </w:pPr>
+    </w:lvl>
+    <w:lvl w:ilvl="1">
+      <w:start w:val="1"/>
+      <w:numFmt w:val="decimal"/>
+      <w:lvlText w:val="%2."/>
+      <w:lvlJc w:val="left"/>
+      <w:pPr>
+        <w:tabs>
+          <w:tab w:val="num" w:pos="720"/>
+        </w:tabs>
+        <w:ind w:left="1200" w:hanging="480"/>
+      </w:pPr>
+    </w:lvl>
+    <w:lvl w:ilvl="2">
+      <w:start w:val="1"/>
+      <w:numFmt w:val="decimal"/>
+      <w:lvlText w:val="%3."/>
+      <w:lvlJc w:val="left"/>
+      <w:pPr>
+        <w:tabs>
+          <w:tab w:val="num" w:pos="1440"/>
+        </w:tabs>
+        <w:ind w:left="1920" w:hanging="480"/>
+      </w:pPr>
+    </w:lvl>
+    <w:lvl w:ilvl="3">
+      <w:start w:val="1"/>
+      <w:numFmt w:val="decimal"/>
+      <w:lvlText w:val="%4."/>
+      <w:lvlJc w:val="left"/>
+      <w:pPr>
+        <w:tabs>
+          <w:tab w:val="num" w:pos="2160"/>
+        </w:tabs>
+        <w:ind w:left="2640" w:hanging="480"/>
+      </w:pPr>
+    </w:lvl>
+    <w:lvl w:ilvl="4">
+      <w:start w:val="1"/>
+      <w:numFmt w:val="decimal"/>
+      <w:lvlText w:val="%5."/>
+      <w:lvlJc w:val="left"/>
+      <w:pPr>
+        <w:tabs>
+          <w:tab w:val="num" w:pos="2880"/>
+        </w:tabs>
+        <w:ind w:left="3360" w:hanging="480"/>
+      </w:pPr>
+    </w:lvl>
+    <w:lvl w:ilvl="5">
+      <w:start w:val="1"/>
+      <w:numFmt w:val="decimal"/>
+      <w:lvlText w:val="%6."/>
+      <w:lvlJc w:val="left"/>
+      <w:pPr>
+        <w:tabs>
+          <w:tab w:val="num" w:pos="3600"/>
+        </w:tabs>
+        <w:ind w:left="4080" w:hanging="480"/>
+      </w:pPr>
+    </w:lvl>
+    <w:lvl w:ilvl="6">
+      <w:start w:val="1"/>
+      <w:numFmt w:val="decimal"/>
+      <w:lvlText w:val="%7."/>
       <w:lvlJc w:val="left"/>
       <w:pPr>
         <w:tabs>
@@ -631,7 +1758,28 @@
     <w:abstractNumId w:val="991"/>
   </w:num>
   <w:num w:numId="1003">
-    <w:abstractNumId w:val="991"/>
+    <w:abstractNumId w:val="99411"/>
+    <w:lvlOverride w:ilvl="0">
+      <w:startOverride w:val="1"/>
+    </w:lvlOverride>
+    <w:lvlOverride w:ilvl="1">
+      <w:startOverride w:val="1"/>
+    </w:lvlOverride>
+    <w:lvlOverride w:ilvl="2">
+      <w:startOverride w:val="1"/>
+    </w:lvlOverride>
+    <w:lvlOverride w:ilvl="3">
+      <w:startOverride w:val="1"/>
+    </w:lvlOverride>
+    <w:lvlOverride w:ilvl="4">
+      <w:startOverride w:val="1"/>
+    </w:lvlOverride>
+    <w:lvlOverride w:ilvl="5">
+      <w:startOverride w:val="1"/>
+    </w:lvlOverride>
+    <w:lvlOverride w:ilvl="6">
+      <w:startOverride w:val="1"/>
+    </w:lvlOverride>
   </w:num>
   <w:num w:numId="1004">
     <w:abstractNumId w:val="991"/>
@@ -641,6 +1789,57 @@
   </w:num>
   <w:num w:numId="1006">
     <w:abstractNumId w:val="991"/>
+  </w:num>
+  <w:num w:numId="1007">
+    <w:abstractNumId w:val="991"/>
+  </w:num>
+  <w:num w:numId="1008">
+    <w:abstractNumId w:val="99411"/>
+    <w:lvlOverride w:ilvl="0">
+      <w:startOverride w:val="1"/>
+    </w:lvlOverride>
+    <w:lvlOverride w:ilvl="1">
+      <w:startOverride w:val="1"/>
+    </w:lvlOverride>
+    <w:lvlOverride w:ilvl="2">
+      <w:startOverride w:val="1"/>
+    </w:lvlOverride>
+    <w:lvlOverride w:ilvl="3">
+      <w:startOverride w:val="1"/>
+    </w:lvlOverride>
+    <w:lvlOverride w:ilvl="4">
+      <w:startOverride w:val="1"/>
+    </w:lvlOverride>
+    <w:lvlOverride w:ilvl="5">
+      <w:startOverride w:val="1"/>
+    </w:lvlOverride>
+    <w:lvlOverride w:ilvl="6">
+      <w:startOverride w:val="1"/>
+    </w:lvlOverride>
+  </w:num>
+  <w:num w:numId="1009">
+    <w:abstractNumId w:val="99411"/>
+    <w:lvlOverride w:ilvl="0">
+      <w:startOverride w:val="1"/>
+    </w:lvlOverride>
+    <w:lvlOverride w:ilvl="1">
+      <w:startOverride w:val="1"/>
+    </w:lvlOverride>
+    <w:lvlOverride w:ilvl="2">
+      <w:startOverride w:val="1"/>
+    </w:lvlOverride>
+    <w:lvlOverride w:ilvl="3">
+      <w:startOverride w:val="1"/>
+    </w:lvlOverride>
+    <w:lvlOverride w:ilvl="4">
+      <w:startOverride w:val="1"/>
+    </w:lvlOverride>
+    <w:lvlOverride w:ilvl="5">
+      <w:startOverride w:val="1"/>
+    </w:lvlOverride>
+    <w:lvlOverride w:ilvl="6">
+      <w:startOverride w:val="1"/>
+    </w:lvlOverride>
   </w:num>
 </w:numbering>
 </file>

</xml_diff>

<commit_message>
wip: Update to new player in abc2svg 1.16 #210
now have our own sound fonts, update to abcsvg 	1.16
</commit_message>
<xml_diff>
--- a/30_sources/ZGEN_Documents/DD_Zupfnoter.docx
+++ b/30_sources/ZGEN_Documents/DD_Zupfnoter.docx
@@ -1403,6 +1403,273 @@
         <w:t xml:space="preserve">This thing resolves the requrires.</w:t>
       </w:r>
     </w:p>
+    <w:p>
+      <w:pPr>
+        <w:pStyle w:val="Heading1"/>
+      </w:pPr>
+      <w:bookmarkStart w:id="38" w:name="building-soundfonts"/>
+      <w:bookmarkEnd w:id="38"/>
+      <w:r>
+        <w:t xml:space="preserve">building soundfonts</w:t>
+      </w:r>
+    </w:p>
+    <w:p>
+      <w:r>
+        <w:t xml:space="preserve">Tools:</w:t>
+      </w:r>
+    </w:p>
+    <w:p>
+      <w:pPr>
+        <w:pStyle w:val="Compact"/>
+        <w:numPr>
+          <w:numId w:val="1010"/>
+          <w:ilvl w:val="0"/>
+        </w:numPr>
+      </w:pPr>
+      <w:r>
+        <w:t xml:space="preserve">polyphone http://polyphone-soundfonts.com/en/</w:t>
+      </w:r>
+    </w:p>
+    <w:p>
+      <w:pPr>
+        <w:pStyle w:val="Compact"/>
+        <w:numPr>
+          <w:numId w:val="1010"/>
+          <w:ilvl w:val="0"/>
+        </w:numPr>
+      </w:pPr>
+      <w:r>
+        <w:t xml:space="preserve">audiacity</w:t>
+      </w:r>
+    </w:p>
+    <w:p>
+      <w:r>
+        <w:t xml:space="preserve">The following steps creates the soundfonts</w:t>
+      </w:r>
+    </w:p>
+    <w:p>
+      <w:pPr>
+        <w:pStyle w:val="Compact"/>
+        <w:numPr>
+          <w:numId w:val="1011"/>
+          <w:ilvl w:val="0"/>
+        </w:numPr>
+      </w:pPr>
+      <w:r>
+        <w:t xml:space="preserve">download from https://stash.reaper.fm/v/23360/Scc1t2.sf2</w:t>
+      </w:r>
+    </w:p>
+    <w:p>
+      <w:pPr>
+        <w:pStyle w:val="Compact"/>
+        <w:numPr>
+          <w:numId w:val="1011"/>
+          <w:ilvl w:val="0"/>
+        </w:numPr>
+      </w:pPr>
+      <w:r>
+        <w:t xml:space="preserve">open the file in polyphone</w:t>
+      </w:r>
+    </w:p>
+    <w:p>
+      <w:pPr>
+        <w:pStyle w:val="Compact"/>
+        <w:numPr>
+          <w:numId w:val="1011"/>
+          <w:ilvl w:val="0"/>
+        </w:numPr>
+      </w:pPr>
+      <w:r>
+        <w:t xml:space="preserve">export instrument piano1 to 0_GS sound set (16 bit).sf2</w:t>
+      </w:r>
+    </w:p>
+    <w:p>
+      <w:pPr>
+        <w:pStyle w:val="Compact"/>
+        <w:numPr>
+          <w:numId w:val="1011"/>
+          <w:ilvl w:val="0"/>
+        </w:numPr>
+      </w:pPr>
+      <w:r>
+        <w:t xml:space="preserve">export instrument Steel guitar to 25_GS sound set (16 bit).sf2</w:t>
+      </w:r>
+    </w:p>
+    <w:p>
+      <w:pPr>
+        <w:pStyle w:val="Compact"/>
+        <w:numPr>
+          <w:numId w:val="1011"/>
+          <w:ilvl w:val="0"/>
+        </w:numPr>
+      </w:pPr>
+      <w:r>
+        <w:t xml:space="preserve">Open the two files again in polyphone</w:t>
+      </w:r>
+    </w:p>
+    <w:p>
+      <w:pPr>
+        <w:pStyle w:val="Compact"/>
+        <w:numPr>
+          <w:numId w:val="1011"/>
+          <w:ilvl w:val="0"/>
+        </w:numPr>
+      </w:pPr>
+      <w:r>
+        <w:t xml:space="preserve">go to the instrument and set decay to 8sec in all columns of the table, set sustain to 120db</w:t>
+      </w:r>
+    </w:p>
+    <w:p>
+      <w:pPr>
+        <w:pStyle w:val="Compact"/>
+        <w:numPr>
+          <w:numId w:val="1011"/>
+          <w:ilvl w:val="0"/>
+        </w:numPr>
+      </w:pPr>
+      <w:r>
+        <w:t xml:space="preserve">save the files</w:t>
+      </w:r>
+    </w:p>
+    <w:p>
+      <w:pPr>
+        <w:pStyle w:val="Compact"/>
+        <w:numPr>
+          <w:numId w:val="1011"/>
+          <w:ilvl w:val="0"/>
+        </w:numPr>
+      </w:pPr>
+      <w:r>
+        <w:t xml:space="preserve">convert to js files as specified by</w:t>
+      </w:r>
+      <w:r>
+        <w:t xml:space="preserve"> </w:t>
+      </w:r>
+      <w:r>
+        <w:t xml:space="preserve">@moinejf</w:t>
+      </w:r>
+      <w:r>
+        <w:t xml:space="preserve"> </w:t>
+      </w:r>
+      <w:r>
+        <w:t xml:space="preserve">in https://github.com/moinejf/abc2svg/issues/84#issuecomment-375979049 . I did this using a rake task.</w:t>
+      </w:r>
+    </w:p>
+    <w:p>
+      <w:r>
+        <w:t xml:space="preserve">copy the sf2 files to</w:t>
+      </w:r>
+      <w:r>
+        <w:t xml:space="preserve"> </w:t>
+      </w:r>
+      <w:r>
+        <w:rPr>
+          <w:rStyle w:val="VerbatimChar"/>
+        </w:rPr>
+        <w:t xml:space="preserve">30_sources/SRC_Zupfnoter/sf2_sources</w:t>
+      </w:r>
+      <w:r>
+        <w:t xml:space="preserve">. File shall be nr_name.</w:t>
+      </w:r>
+      <w:r>
+        <w:t xml:space="preserve"> </w:t>
+      </w:r>
+      <w:r>
+        <w:rPr>
+          <w:rStyle w:val="VerbatimChar"/>
+        </w:rPr>
+        <w:t xml:space="preserve">rake buildSoundfonts</w:t>
+      </w:r>
+      <w:r>
+        <w:t xml:space="preserve"> </w:t>
+      </w:r>
+      <w:r>
+        <w:t xml:space="preserve">converts t the file to e.g.</w:t>
+      </w:r>
+      <w:r>
+        <w:t xml:space="preserve"> </w:t>
+      </w:r>
+      <w:r>
+        <w:rPr>
+          <w:rStyle w:val="VerbatimChar"/>
+        </w:rPr>
+        <w:t xml:space="preserve">30_sources/SRC_Zupfnoter/public/soundfont/zupfnoter/0.js</w:t>
+      </w:r>
+    </w:p>
+    <w:p>
+      <w:r>
+        <w:t xml:space="preserve">To create a soundfont from our own recording:</w:t>
+      </w:r>
+    </w:p>
+    <w:p>
+      <w:pPr>
+        <w:pStyle w:val="Compact"/>
+        <w:numPr>
+          <w:numId w:val="1012"/>
+          <w:ilvl w:val="0"/>
+        </w:numPr>
+      </w:pPr>
+      <w:r>
+        <w:t xml:space="preserve">create wav files</w:t>
+      </w:r>
+    </w:p>
+    <w:p>
+      <w:pPr>
+        <w:pStyle w:val="Compact"/>
+        <w:numPr>
+          <w:numId w:val="1012"/>
+          <w:ilvl w:val="0"/>
+        </w:numPr>
+      </w:pPr>
+      <w:r>
+        <w:t xml:space="preserve">clean up in audiacity</w:t>
+      </w:r>
+    </w:p>
+    <w:p>
+      <w:pPr>
+        <w:pStyle w:val="Compact"/>
+        <w:numPr>
+          <w:numId w:val="1012"/>
+          <w:ilvl w:val="0"/>
+        </w:numPr>
+      </w:pPr>
+      <w:r>
+        <w:t xml:space="preserve">in poloyphone follow the instructions in http://polyphone-soundfonts.com/en/documentation/tutorials/create-a-soundfont-from-scratch/119</w:t>
+      </w:r>
+    </w:p>
+    <w:p>
+      <w:pPr>
+        <w:pStyle w:val="Compact"/>
+        <w:numPr>
+          <w:numId w:val="1012"/>
+          <w:ilvl w:val="0"/>
+        </w:numPr>
+      </w:pPr>
+      <w:r>
+        <w:t xml:space="preserve">name the preset to something like 01_mysound</w:t>
+      </w:r>
+    </w:p>
+    <w:p>
+      <w:pPr>
+        <w:pStyle w:val="Compact"/>
+        <w:numPr>
+          <w:numId w:val="1012"/>
+          <w:ilvl w:val="0"/>
+        </w:numPr>
+      </w:pPr>
+      <w:r>
+        <w:t xml:space="preserve">export the instrument 01_mysound to</w:t>
+      </w:r>
+      <w:r>
+        <w:t xml:space="preserve"> </w:t>
+      </w:r>
+      <w:r>
+        <w:rPr>
+          <w:rStyle w:val="VerbatimChar"/>
+        </w:rPr>
+        <w:t xml:space="preserve">30_sources/SRC_Zupfnoter/sf2_sources</w:t>
+      </w:r>
+    </w:p>
     <w:sectPr/>
   </w:body>
 </w:document>
@@ -1496,7 +1763,7 @@
     </w:lvl>
   </w:abstractNum>
   <w:abstractNum w:abstractNumId="990">
-    <w:nsid w:val="2cd26087"/>
+    <w:nsid w:val="1df5eeb6"/>
     <w:multiLevelType w:val="multilevel"/>
     <w:lvl w:ilvl="0">
       <w:numFmt w:val="bullet"/>
@@ -1577,7 +1844,7 @@
     </w:lvl>
   </w:abstractNum>
   <w:abstractNum w:abstractNumId="991">
-    <w:nsid w:val="1d89e091"/>
+    <w:nsid w:val="d9230616"/>
     <w:multiLevelType w:val="multilevel"/>
     <w:lvl w:ilvl="0">
       <w:numFmt w:val="bullet"/>
@@ -1658,7 +1925,7 @@
     </w:lvl>
   </w:abstractNum>
   <w:abstractNum w:abstractNumId="99411">
-    <w:nsid w:val="d8fb5f9b"/>
+    <w:nsid w:val="6ab43859"/>
     <w:multiLevelType w:val="multilevel"/>
     <w:lvl w:ilvl="0">
       <w:start w:val="1"/>
@@ -1818,6 +2085,57 @@
     </w:lvlOverride>
   </w:num>
   <w:num w:numId="1009">
+    <w:abstractNumId w:val="99411"/>
+    <w:lvlOverride w:ilvl="0">
+      <w:startOverride w:val="1"/>
+    </w:lvlOverride>
+    <w:lvlOverride w:ilvl="1">
+      <w:startOverride w:val="1"/>
+    </w:lvlOverride>
+    <w:lvlOverride w:ilvl="2">
+      <w:startOverride w:val="1"/>
+    </w:lvlOverride>
+    <w:lvlOverride w:ilvl="3">
+      <w:startOverride w:val="1"/>
+    </w:lvlOverride>
+    <w:lvlOverride w:ilvl="4">
+      <w:startOverride w:val="1"/>
+    </w:lvlOverride>
+    <w:lvlOverride w:ilvl="5">
+      <w:startOverride w:val="1"/>
+    </w:lvlOverride>
+    <w:lvlOverride w:ilvl="6">
+      <w:startOverride w:val="1"/>
+    </w:lvlOverride>
+  </w:num>
+  <w:num w:numId="1010">
+    <w:abstractNumId w:val="991"/>
+  </w:num>
+  <w:num w:numId="1011">
+    <w:abstractNumId w:val="99411"/>
+    <w:lvlOverride w:ilvl="0">
+      <w:startOverride w:val="1"/>
+    </w:lvlOverride>
+    <w:lvlOverride w:ilvl="1">
+      <w:startOverride w:val="1"/>
+    </w:lvlOverride>
+    <w:lvlOverride w:ilvl="2">
+      <w:startOverride w:val="1"/>
+    </w:lvlOverride>
+    <w:lvlOverride w:ilvl="3">
+      <w:startOverride w:val="1"/>
+    </w:lvlOverride>
+    <w:lvlOverride w:ilvl="4">
+      <w:startOverride w:val="1"/>
+    </w:lvlOverride>
+    <w:lvlOverride w:ilvl="5">
+      <w:startOverride w:val="1"/>
+    </w:lvlOverride>
+    <w:lvlOverride w:ilvl="6">
+      <w:startOverride w:val="1"/>
+    </w:lvlOverride>
+  </w:num>
+  <w:num w:numId="1012">
     <w:abstractNumId w:val="99411"/>
     <w:lvlOverride w:ilvl="0">
       <w:startOverride w:val="1"/>

</xml_diff>

<commit_message>
squash merged develop 1.10.0
</commit_message>
<xml_diff>
--- a/30_sources/ZGEN_Documents/DD_Zupfnoter.docx
+++ b/30_sources/ZGEN_Documents/DD_Zupfnoter.docx
@@ -4,236 +4,428 @@
   <w:body>
     <w:p>
       <w:pPr>
+        <w:pStyle w:val="Heading1"/>
+      </w:pPr>
+      <w:bookmarkStart w:id="21" w:name="basic-architecture"/>
+      <w:bookmarkEnd w:id="21"/>
+      <w:r>
+        <w:t xml:space="preserve">Basic architecture</w:t>
+      </w:r>
+    </w:p>
+    <w:p>
+      <w:r>
+        <w:t xml:space="preserve">Zupfnoter applies the following models</w:t>
+      </w:r>
+    </w:p>
+    <w:p>
+      <w:pPr>
+        <w:pStyle w:val="Compact"/>
+        <w:numPr>
+          <w:numId w:val="1001"/>
+          <w:ilvl w:val="0"/>
+        </w:numPr>
+      </w:pPr>
+      <w:r>
+        <w:rPr>
+          <w:b/>
+        </w:rPr>
+        <w:t xml:space="preserve">abctext</w:t>
+      </w:r>
+      <w:r>
+        <w:t xml:space="preserve"> </w:t>
+      </w:r>
+      <w:r>
+        <w:t xml:space="preserve">this is entered by user and maintained in textpane.rb</w:t>
+      </w:r>
+    </w:p>
+    <w:p>
+      <w:pPr>
+        <w:pStyle w:val="Compact"/>
+        <w:numPr>
+          <w:numId w:val="1001"/>
+          <w:ilvl w:val="0"/>
+        </w:numPr>
+      </w:pPr>
+      <w:r>
+        <w:rPr>
+          <w:b/>
+        </w:rPr>
+        <w:t xml:space="preserve">abcmodel</w:t>
+      </w:r>
+      <w:r>
+        <w:t xml:space="preserve"> </w:t>
+      </w:r>
+      <w:r>
+        <w:t xml:space="preserve">this is created by abc2svg</w:t>
+      </w:r>
+    </w:p>
+    <w:p>
+      <w:pPr>
+        <w:pStyle w:val="Compact"/>
+        <w:numPr>
+          <w:numId w:val="1001"/>
+          <w:ilvl w:val="0"/>
+        </w:numPr>
+      </w:pPr>
+      <w:r>
+        <w:rPr>
+          <w:b/>
+        </w:rPr>
+        <w:t xml:space="preserve">musicmodel</w:t>
+      </w:r>
+      <w:r>
+        <w:t xml:space="preserve"> </w:t>
+      </w:r>
+      <w:r>
+        <w:t xml:space="preserve">this is created by transform. Model elements are such as Playable, Note, Rest, Goto etc. This conceptualizes the Harpnote Elements.</w:t>
+      </w:r>
+    </w:p>
+    <w:p>
+      <w:pPr>
+        <w:pStyle w:val="Compact"/>
+        <w:numPr>
+          <w:numId w:val="1001"/>
+          <w:ilvl w:val="0"/>
+        </w:numPr>
+      </w:pPr>
+      <w:r>
+        <w:rPr>
+          <w:b/>
+        </w:rPr>
+        <w:t xml:space="preserve">drawingmodel</w:t>
+      </w:r>
+      <w:r>
+        <w:t xml:space="preserve"> </w:t>
+      </w:r>
+      <w:r>
+        <w:t xml:space="preserve">this represents the layout independent of the target format. Model elements are such asl</w:t>
+      </w:r>
+      <w:r>
+        <w:t xml:space="preserve"> </w:t>
+      </w:r>
+      <w:r>
+        <w:t xml:space="preserve">“</w:t>
+      </w:r>
+      <w:r>
+        <w:t xml:space="preserve">Ellipse, Path, (FlowLine)</w:t>
+      </w:r>
+      <w:r>
+        <w:t xml:space="preserve">”</w:t>
+      </w:r>
+      <w:r>
+        <w:t xml:space="preserve">. This conceptualizes graphical terms.</w:t>
+      </w:r>
+    </w:p>
+    <w:p>
+      <w:pPr>
+        <w:pStyle w:val="Compact"/>
+        <w:numPr>
+          <w:numId w:val="1001"/>
+          <w:ilvl w:val="0"/>
+        </w:numPr>
+      </w:pPr>
+      <w:r>
+        <w:rPr>
+          <w:b/>
+        </w:rPr>
+        <w:t xml:space="preserve">svg</w:t>
+      </w:r>
+      <w:r>
+        <w:t xml:space="preserve"> </w:t>
+      </w:r>
+      <w:r>
+        <w:t xml:space="preserve">created from drawingmodel by svgengine</w:t>
+      </w:r>
+    </w:p>
+    <w:p>
+      <w:pPr>
+        <w:pStyle w:val="Compact"/>
+        <w:numPr>
+          <w:numId w:val="1001"/>
+          <w:ilvl w:val="0"/>
+        </w:numPr>
+      </w:pPr>
+      <w:r>
+        <w:rPr>
+          <w:b/>
+        </w:rPr>
+        <w:t xml:space="preserve">pdf</w:t>
+      </w:r>
+      <w:r>
+        <w:t xml:space="preserve"> </w:t>
+      </w:r>
+      <w:r>
+        <w:t xml:space="preserve">created from drawingmodel by pdfengine</w:t>
+      </w:r>
+    </w:p>
+    <w:p>
+      <w:pPr>
+        <w:pStyle w:val="Compact"/>
+        <w:numPr>
+          <w:numId w:val="1001"/>
+          <w:ilvl w:val="0"/>
+        </w:numPr>
+      </w:pPr>
+      <w:r>
+        <w:rPr>
+          <w:b/>
+        </w:rPr>
+        <w:t xml:space="preserve">harpnoteplayer</w:t>
+      </w:r>
+      <w:r>
+        <w:t xml:space="preserve"> </w:t>
+      </w:r>
+      <w:r>
+        <w:t xml:space="preserve">created from musicmodel</w:t>
+      </w:r>
+    </w:p>
+    <w:p>
+      <w:pPr>
         <w:pStyle w:val="Heading2"/>
       </w:pPr>
-      <w:bookmarkStart w:id="21" w:name="sample-websites"/>
-      <w:bookmarkEnd w:id="21"/>
-      <w:r>
-        <w:t xml:space="preserve">sample websites</w:t>
-      </w:r>
-    </w:p>
-    <w:p>
-      <w:r>
-        <w:t xml:space="preserve">http://wfiedler-online.de/musikblog3/abc.php</w:t>
-      </w:r>
-    </w:p>
-    <w:p>
-      <w:r>
-        <w:t xml:space="preserve">http://de.wikipedia.org/wiki/ABC_(Musiknotation)</w:t>
-      </w:r>
-    </w:p>
-    <w:p>
-      <w:r>
-        <w:t xml:space="preserve">https://code.google.com/p/abcjs/</w:t>
-      </w:r>
-    </w:p>
-    <w:p>
-      <w:r>
-        <w:t xml:space="preserve">http://thesession.org/discussions/24614</w:t>
-      </w:r>
-    </w:p>
-    <w:p>
-      <w:r>
-        <w:t xml:space="preserve">http://drawthedots.com/abcjs - einfacher abc editor</w:t>
-      </w:r>
-    </w:p>
-    <w:p>
-      <w:r>
-        <w:t xml:space="preserve">http://normanschmidt.net/abc/index.php - choräle in abc</w:t>
-      </w:r>
-    </w:p>
-    <w:p>
-      <w:r>
-        <w:t xml:space="preserve">http://penzeng.de/Geige/Abc.htm - Deutsche Anleitung</w:t>
-      </w:r>
-    </w:p>
-    <w:p>
-      <w:r>
-        <w:t xml:space="preserve">http://abcplus.sourceforge.net/ABCPlus.pdf - Deutsche Anleitung</w:t>
-      </w:r>
-    </w:p>
-    <w:p>
-      <w:r>
-        <w:t xml:space="preserve">https://github.com/MrRio/jsPDF</w:t>
-      </w:r>
-    </w:p>
-    <w:p>
-      <w:r>
-        <w:t xml:space="preserve">https://github.com/paulrosen/abcjs</w:t>
-      </w:r>
-    </w:p>
-    <w:p>
-      <w:r>
-        <w:t xml:space="preserve">http://trillian.mit.edu/~jc/cgi/abc/tunefind - tunefinder</w:t>
-      </w:r>
-    </w:p>
-    <w:p>
-      <w:r>
-        <w:t xml:space="preserve">http://homepage.bnv-bamberg.de/flg-blw-partnerschaft/musik-facharbeit-eva-klein.pdf</w:t>
+      <w:bookmarkStart w:id="22" w:name="handling-google-analytics"/>
+      <w:bookmarkEnd w:id="22"/>
+      <w:r>
+        <w:t xml:space="preserve">Handling google analytics</w:t>
+      </w:r>
+    </w:p>
+    <w:p>
+      <w:pPr>
+        <w:pStyle w:val="Compact"/>
+        <w:numPr>
+          <w:numId w:val="1002"/>
+          <w:ilvl w:val="0"/>
+        </w:numPr>
+      </w:pPr>
+      <w:r>
+        <w:t xml:space="preserve">Analytics ia applied for webserver-installation only, not for localhost nor desktop</w:t>
+      </w:r>
+    </w:p>
+    <w:p>
+      <w:pPr>
+        <w:pStyle w:val="Compact"/>
+        <w:numPr>
+          <w:numId w:val="1002"/>
+          <w:ilvl w:val="0"/>
+        </w:numPr>
+      </w:pPr>
+      <w:r>
+        <w:t xml:space="preserve">this is done by the method</w:t>
+      </w:r>
+      <w:r>
+        <w:t xml:space="preserve"> </w:t>
+      </w:r>
+      <w:r>
+        <w:rPr>
+          <w:rStyle w:val="VerbatimChar"/>
+        </w:rPr>
+        <w:t xml:space="preserve">javascript_include_analytics</w:t>
+      </w:r>
+      <w:r>
+        <w:t xml:space="preserve"> </w:t>
+      </w:r>
+      <w:r>
+        <w:t xml:space="preserve">which is defined in the related rake tasks.</w:t>
+      </w:r>
+    </w:p>
+    <w:p>
+      <w:pPr>
+        <w:pStyle w:val="Compact"/>
+        <w:numPr>
+          <w:numId w:val="1002"/>
+          <w:ilvl w:val="0"/>
+        </w:numPr>
+      </w:pPr>
+      <w:r>
+        <w:t xml:space="preserve">for localhost, the method is not defined, and therefore the template does not include the script</w:t>
       </w:r>
     </w:p>
     <w:p>
       <w:pPr>
         <w:pStyle w:val="Heading2"/>
       </w:pPr>
-      <w:bookmarkStart w:id="22" w:name="useful-links"/>
-      <w:bookmarkEnd w:id="22"/>
-      <w:r>
-        <w:t xml:space="preserve">useful links</w:t>
-      </w:r>
-    </w:p>
-    <w:p>
-      <w:r>
-        <w:t xml:space="preserve">https://github.com/paulrosen/abcjs - the abcjs package</w:t>
-      </w:r>
-    </w:p>
-    <w:p>
-      <w:r>
-        <w:t xml:space="preserve">http://www.musicxml.com/ - detailled information about musicxml</w:t>
-      </w:r>
-    </w:p>
-    <w:p>
-      <w:r>
-        <w:t xml:space="preserve">https://github.com/paulrosen/abcjs the sourcecode of an abcprocessor in js</w:t>
-      </w:r>
-    </w:p>
-    <w:p>
-      <w:r>
-        <w:t xml:space="preserve">https://github.com/mudcube/MIDI.js - wie man midi im browser spielen kann</w:t>
-      </w:r>
-    </w:p>
-    <w:p>
-      <w:r>
-        <w:t xml:space="preserve">http://threejs.org/ - webgl library</w:t>
-      </w:r>
-    </w:p>
-    <w:p>
-      <w:r>
-        <w:t xml:space="preserve">http://raphaeljs.com/ - JS vector library</w:t>
-      </w:r>
-    </w:p>
-    <w:p>
-      <w:r>
-        <w:t xml:space="preserve">https://github.com/dr-skot/abc # ruby/treetop parser</w:t>
-      </w:r>
-    </w:p>
-    <w:p>
-      <w:r>
-        <w:t xml:space="preserve">https://github.com/PencilCode/musical.js # javascript player for ABC</w:t>
+      <w:bookmarkStart w:id="23" w:name="handling-drag-and-drop"/>
+      <w:bookmarkEnd w:id="23"/>
+      <w:r>
+        <w:t xml:space="preserve">handling drag and drop</w:t>
+      </w:r>
+    </w:p>
+    <w:p>
+      <w:r>
+        <w:t xml:space="preserve">Drag and drop is implemented by opal_svg. There is a global drag_end-Handler installed in controller.rb ()</w:t>
+      </w:r>
+      <w:r>
+        <w:t xml:space="preserve"> </w:t>
+      </w:r>
+      <w:r>
+        <w:rPr>
+          <w:rStyle w:val="VerbatimChar"/>
+        </w:rPr>
+        <w:t xml:space="preserve">@harpnote_preview_printer.on_annotation_drag_end do |info|</w:t>
+      </w:r>
+    </w:p>
+    <w:p>
+      <w:r>
+        <w:t xml:space="preserve">Info returns the key and the value of the configuration parameter to be changed.</w:t>
+      </w:r>
+    </w:p>
+    <w:p>
+      <w:r>
+        <w:t xml:space="preserve">We uase the library svg.min.js (https://github.com/svgdotjs/svg.js) to manipulate the SVG nodes in partiucular we have draggable() from there.</w:t>
+      </w:r>
+    </w:p>
+    <w:p>
+      <w:r>
+        <w:t xml:space="preserve">we get the nodes by SVG.get which itself finds them by id an subsequently adopts them. This allows to produce SVG using string operations.</w:t>
       </w:r>
     </w:p>
     <w:p>
       <w:pPr>
         <w:pStyle w:val="Heading2"/>
       </w:pPr>
-      <w:bookmarkStart w:id="23" w:name="choosing-a-vector-gem"/>
-      <w:bookmarkEnd w:id="23"/>
-      <w:r>
-        <w:t xml:space="preserve">choosing a vector-gem</w:t>
-      </w:r>
-    </w:p>
-    <w:p>
-      <w:r>
-        <w:t xml:space="preserve">In order to compute the l ayout slurs and triplets we need a 2d vector library with :</w:t>
-      </w:r>
-    </w:p>
-    <w:p>
-      <w:pPr>
-        <w:pStyle w:val="Compact"/>
-        <w:numPr>
-          <w:numId w:val="1001"/>
-          <w:ilvl w:val="0"/>
-        </w:numPr>
-      </w:pPr>
-      <w:r>
-        <w:t xml:space="preserve">add, subtract</w:t>
-      </w:r>
-    </w:p>
-    <w:p>
-      <w:pPr>
-        <w:pStyle w:val="Compact"/>
-        <w:numPr>
-          <w:numId w:val="1001"/>
-          <w:ilvl w:val="0"/>
-        </w:numPr>
-      </w:pPr>
-      <w:r>
-        <w:t xml:space="preserve">rotate</w:t>
-      </w:r>
-    </w:p>
-    <w:p>
-      <w:pPr>
-        <w:pStyle w:val="Compact"/>
-        <w:numPr>
-          <w:numId w:val="1001"/>
-          <w:ilvl w:val="0"/>
-        </w:numPr>
-      </w:pPr>
-      <w:r>
-        <w:t xml:space="preserve">angle</w:t>
-      </w:r>
-    </w:p>
-    <w:p>
-      <w:pPr>
-        <w:pStyle w:val="Compact"/>
-        <w:numPr>
-          <w:numId w:val="1001"/>
-          <w:ilvl w:val="0"/>
-        </w:numPr>
-      </w:pPr>
-      <w:r>
-        <w:t xml:space="preserve">create from array</w:t>
-      </w:r>
-    </w:p>
-    <w:p>
-      <w:pPr>
-        <w:pStyle w:val="Compact"/>
-        <w:numPr>
-          <w:numId w:val="1001"/>
-          <w:ilvl w:val="0"/>
-        </w:numPr>
-      </w:pPr>
-      <w:r>
-        <w:t xml:space="preserve">to_a</w:t>
-      </w:r>
-    </w:p>
-    <w:p>
-      <w:r>
-        <w:t xml:space="preserve">nice to have</w:t>
-      </w:r>
-    </w:p>
-    <w:p>
-      <w:pPr>
-        <w:pStyle w:val="Compact"/>
-        <w:numPr>
-          <w:numId w:val="1002"/>
-          <w:ilvl w:val="0"/>
-        </w:numPr>
-      </w:pPr>
-      <w:r>
-        <w:t xml:space="preserve">various constructors</w:t>
-      </w:r>
-    </w:p>
-    <w:p>
-      <w:pPr>
-        <w:pStyle w:val="Compact"/>
-        <w:numPr>
-          <w:numId w:val="1002"/>
-          <w:ilvl w:val="0"/>
-        </w:numPr>
-      </w:pPr>
-      <w:r>
-        <w:t xml:space="preserve">inspect</w:t>
-      </w:r>
-    </w:p>
-    <w:p>
-      <w:r>
-        <w:t xml:space="preserve">special</w:t>
-      </w:r>
-    </w:p>
-    <w:p>
-      <w:r>
-        <w:t xml:space="preserve">.to_path</w:t>
+      <w:bookmarkStart w:id="24" w:name="render-flow"/>
+      <w:bookmarkEnd w:id="24"/>
+      <w:r>
+        <w:t xml:space="preserve">Render flow</w:t>
+      </w:r>
+    </w:p>
+    <w:p>
+      <w:r>
+        <w:drawing>
+          <wp:inline>
+            <wp:extent cx="5334000" cy="5185127"/>
+            <wp:effectExtent b="0" l="0" r="0" t="0"/>
+            <wp:docPr descr="" id="1" name="Picture"/>
+            <a:graphic>
+              <a:graphicData uri="http://schemas.openxmlformats.org/drawingml/2006/picture">
+                <pic:pic>
+                  <pic:nvPicPr>
+                    <pic:cNvPr descr="../ZGEN_uml/zn_render-and-select.png" id="0" name="Picture"/>
+                    <pic:cNvPicPr>
+                      <a:picLocks noChangeArrowheads="1" noChangeAspect="1"/>
+                    </pic:cNvPicPr>
+                  </pic:nvPicPr>
+                  <pic:blipFill>
+                    <a:blip r:embed="rId25"/>
+                    <a:stretch>
+                      <a:fillRect/>
+                    </a:stretch>
+                  </pic:blipFill>
+                  <pic:spPr bwMode="auto">
+                    <a:xfrm>
+                      <a:off x="0" y="0"/>
+                      <a:ext cx="5334000" cy="5185127"/>
+                    </a:xfrm>
+                    <a:prstGeom prst="rect">
+                      <a:avLst/>
+                    </a:prstGeom>
+                    <a:noFill/>
+                    <a:ln w="9525">
+                      <a:noFill/>
+                      <a:headEnd/>
+                      <a:tailEnd/>
+                    </a:ln>
+                  </pic:spPr>
+                </pic:pic>
+              </a:graphicData>
+            </a:graphic>
+          </wp:inline>
+        </w:drawing>
+      </w:r>
+    </w:p>
+    <w:p>
+      <w:pPr>
+        <w:pStyle w:val="ImageCaption"/>
+      </w:pPr>
+      <w:r>
+        <w:t xml:space="preserve">Render Flor</w:t>
+      </w:r>
+    </w:p>
+    <w:p>
+      <w:pPr>
+        <w:pStyle w:val="Heading1"/>
+      </w:pPr>
+      <w:bookmarkStart w:id="26" w:name="build-environments"/>
+      <w:bookmarkEnd w:id="26"/>
+      <w:r>
+        <w:t xml:space="preserve">build environments</w:t>
+      </w:r>
+    </w:p>
+    <w:p>
+      <w:pPr>
+        <w:pStyle w:val="Heading2"/>
+      </w:pPr>
+      <w:bookmarkStart w:id="27" w:name="rvm-ruby-homebrew-etc"/>
+      <w:bookmarkEnd w:id="27"/>
+      <w:r>
+        <w:t xml:space="preserve">rvm ruby homebrew etc</w:t>
+      </w:r>
+    </w:p>
+    <w:p>
+      <w:pPr>
+        <w:pStyle w:val="Heading3"/>
+      </w:pPr>
+      <w:bookmarkStart w:id="28" w:name="having-some-trouble-with-sip"/>
+      <w:bookmarkEnd w:id="28"/>
+      <w:r>
+        <w:t xml:space="preserve">having some trouble with SIP</w:t>
+      </w:r>
+    </w:p>
+    <w:p>
+      <w:pPr>
+        <w:pStyle w:val="SourceCode"/>
+      </w:pPr>
+      <w:r>
+        <w:rPr>
+          <w:rStyle w:val="VerbatimChar"/>
+        </w:rPr>
+        <w:t xml:space="preserve">https://digitizor.com/fix-homebrew-permissions-osx-el-capitan/</w:t>
+      </w:r>
+      <w:r>
+        <w:br w:type="textWrapping"/>
+      </w:r>
+      <w:r>
+        <w:rPr>
+          <w:rStyle w:val="VerbatimChar"/>
+        </w:rPr>
+        <w:t xml:space="preserve"/>
+      </w:r>
+      <w:r>
+        <w:br w:type="textWrapping"/>
+      </w:r>
+      <w:r>
+        <w:rPr>
+          <w:rStyle w:val="VerbatimChar"/>
+        </w:rPr>
+        <w:t xml:space="preserve">https://www.computersnyou.com/5307/setup-homebrew-and-rvm-on-mac-osx-10-11-ei-capitan/</w:t>
+      </w:r>
+      <w:r>
+        <w:br w:type="textWrapping"/>
+      </w:r>
+      <w:r>
+        <w:rPr>
+          <w:rStyle w:val="VerbatimChar"/>
+        </w:rPr>
+        <w:t xml:space="preserve"/>
+      </w:r>
+      <w:r>
+        <w:br w:type="textWrapping"/>
+      </w:r>
+      <w:r>
+        <w:rPr>
+          <w:rStyle w:val="VerbatimChar"/>
+        </w:rPr>
+        <w:t xml:space="preserve">http://stackoverflow.com/questions/22459944/ruby-2-1-1-with-rvm-getting-libyaml-errors</w:t>
+      </w:r>
+    </w:p>
+    <w:p>
+      <w:pPr>
+        <w:pStyle w:val="Heading3"/>
+      </w:pPr>
+      <w:bookmarkStart w:id="29" w:name="my-setup-on-osx"/>
+      <w:bookmarkEnd w:id="29"/>
+      <w:r>
+        <w:t xml:space="preserve">my setup on osx</w:t>
       </w:r>
     </w:p>
     <w:p>
@@ -244,7 +436,316 @@
         </w:numPr>
       </w:pPr>
       <w:r>
-        <w:t xml:space="preserve">vector2d</w:t>
+        <w:t xml:space="preserve">install homebrew locally</w:t>
+      </w:r>
+    </w:p>
+    <w:p>
+      <w:pPr>
+        <w:numPr>
+          <w:numId w:val="1000"/>
+          <w:ilvl w:val="0"/>
+        </w:numPr>
+      </w:pPr>
+      <w:r>
+        <w:t xml:space="preserve">https://github.com/Homebrew/brew/blob/master/docs/Installation.md#installation</w:t>
+      </w:r>
+    </w:p>
+    <w:p>
+      <w:pPr>
+        <w:numPr>
+          <w:numId w:val="1000"/>
+          <w:ilvl w:val="0"/>
+        </w:numPr>
+      </w:pPr>
+      <w:r>
+        <w:t xml:space="preserve">cd ~ git clone https://github.com/Homebrew/brew.git export PATH=</w:t>
+      </w:r>
+      <m:oMath>
+        <m:r>
+          <m:rPr>
+            <m:sty m:val="p"/>
+          </m:rPr>
+          <m:t>H</m:t>
+        </m:r>
+        <m:r>
+          <m:rPr>
+            <m:sty m:val="p"/>
+          </m:rPr>
+          <m:t>O</m:t>
+        </m:r>
+        <m:r>
+          <m:rPr>
+            <m:sty m:val="p"/>
+          </m:rPr>
+          <m:t>M</m:t>
+        </m:r>
+        <m:r>
+          <m:rPr>
+            <m:sty m:val="p"/>
+          </m:rPr>
+          <m:t>E</m:t>
+        </m:r>
+        <m:r>
+          <m:rPr>
+            <m:sty m:val="p"/>
+          </m:rPr>
+          <m:t>/</m:t>
+        </m:r>
+        <m:r>
+          <m:rPr>
+            <m:sty m:val="p"/>
+          </m:rPr>
+          <m:t>b</m:t>
+        </m:r>
+        <m:r>
+          <m:rPr>
+            <m:sty m:val="p"/>
+          </m:rPr>
+          <m:t>r</m:t>
+        </m:r>
+        <m:r>
+          <m:rPr>
+            <m:sty m:val="p"/>
+          </m:rPr>
+          <m:t>e</m:t>
+        </m:r>
+        <m:r>
+          <m:rPr>
+            <m:sty m:val="p"/>
+          </m:rPr>
+          <m:t>w</m:t>
+        </m:r>
+        <m:r>
+          <m:rPr>
+            <m:sty m:val="p"/>
+          </m:rPr>
+          <m:t>/</m:t>
+        </m:r>
+        <m:r>
+          <m:rPr>
+            <m:sty m:val="p"/>
+          </m:rPr>
+          <m:t>b</m:t>
+        </m:r>
+        <m:r>
+          <m:rPr>
+            <m:sty m:val="p"/>
+          </m:rPr>
+          <m:t>i</m:t>
+        </m:r>
+        <m:r>
+          <m:rPr>
+            <m:sty m:val="p"/>
+          </m:rPr>
+          <m:t>n</m:t>
+        </m:r>
+        <m:r>
+          <m:rPr>
+            <m:sty m:val="p"/>
+          </m:rPr>
+          <m:t>:</m:t>
+        </m:r>
+      </m:oMath>
+      <w:r>
+        <w:t xml:space="preserve">{PATH}</w:t>
+      </w:r>
+    </w:p>
+    <w:p>
+      <w:pPr>
+        <w:numPr>
+          <w:numId w:val="1003"/>
+          <w:ilvl w:val="0"/>
+        </w:numPr>
+      </w:pPr>
+      <w:r>
+        <w:t xml:space="preserve">update ~/.bashrc</w:t>
+      </w:r>
+    </w:p>
+    <w:p>
+      <w:pPr>
+        <w:pStyle w:val="Heading1"/>
+        <w:numPr>
+          <w:numId w:val="1000"/>
+          <w:ilvl w:val="0"/>
+        </w:numPr>
+      </w:pPr>
+      <w:bookmarkStart w:id="30" w:name="add-rvm-to-path-for-scripting.-make-sure-this-is-the-last-path-variable-change."/>
+      <w:bookmarkEnd w:id="30"/>
+      <w:r>
+        <w:t xml:space="preserve">Add RVM to PATH for scripting. Make sure this is the last PATH variable change.</w:t>
+      </w:r>
+    </w:p>
+    <w:p>
+      <w:pPr>
+        <w:numPr>
+          <w:numId w:val="1000"/>
+          <w:ilvl w:val="0"/>
+        </w:numPr>
+      </w:pPr>
+      <w:r>
+        <w:t xml:space="preserve">export PATH=</w:t>
+      </w:r>
+      <m:oMath>
+        <m:r>
+          <m:rPr>
+            <m:sty m:val="p"/>
+          </m:rPr>
+          <m:t>H</m:t>
+        </m:r>
+        <m:r>
+          <m:rPr>
+            <m:sty m:val="p"/>
+          </m:rPr>
+          <m:t>O</m:t>
+        </m:r>
+        <m:r>
+          <m:rPr>
+            <m:sty m:val="p"/>
+          </m:rPr>
+          <m:t>M</m:t>
+        </m:r>
+        <m:r>
+          <m:rPr>
+            <m:sty m:val="p"/>
+          </m:rPr>
+          <m:t>E</m:t>
+        </m:r>
+        <m:r>
+          <m:rPr>
+            <m:sty m:val="p"/>
+          </m:rPr>
+          <m:t>/</m:t>
+        </m:r>
+        <m:r>
+          <m:rPr>
+            <m:sty m:val="p"/>
+          </m:rPr>
+          <m:t>b</m:t>
+        </m:r>
+        <m:r>
+          <m:rPr>
+            <m:sty m:val="p"/>
+          </m:rPr>
+          <m:t>r</m:t>
+        </m:r>
+        <m:r>
+          <m:rPr>
+            <m:sty m:val="p"/>
+          </m:rPr>
+          <m:t>e</m:t>
+        </m:r>
+        <m:r>
+          <m:rPr>
+            <m:sty m:val="p"/>
+          </m:rPr>
+          <m:t>w</m:t>
+        </m:r>
+        <m:r>
+          <m:rPr>
+            <m:sty m:val="p"/>
+          </m:rPr>
+          <m:t>/</m:t>
+        </m:r>
+        <m:r>
+          <m:rPr>
+            <m:sty m:val="p"/>
+          </m:rPr>
+          <m:t>b</m:t>
+        </m:r>
+        <m:r>
+          <m:rPr>
+            <m:sty m:val="p"/>
+          </m:rPr>
+          <m:t>i</m:t>
+        </m:r>
+        <m:r>
+          <m:rPr>
+            <m:sty m:val="p"/>
+          </m:rPr>
+          <m:t>n</m:t>
+        </m:r>
+        <m:r>
+          <m:rPr>
+            <m:sty m:val="p"/>
+          </m:rPr>
+          <m:t>:</m:t>
+        </m:r>
+      </m:oMath>
+      <w:r>
+        <w:t xml:space="preserve">{PATH} export PATH=</w:t>
+      </w:r>
+      <w:r>
+        <w:t xml:space="preserve">“</w:t>
+      </w:r>
+      <m:oMath>
+        <m:r>
+          <m:rPr>
+            <m:sty m:val="p"/>
+          </m:rPr>
+          <m:t>P</m:t>
+        </m:r>
+        <m:r>
+          <m:rPr>
+            <m:sty m:val="p"/>
+          </m:rPr>
+          <m:t>A</m:t>
+        </m:r>
+        <m:r>
+          <m:rPr>
+            <m:sty m:val="p"/>
+          </m:rPr>
+          <m:t>T</m:t>
+        </m:r>
+        <m:r>
+          <m:rPr>
+            <m:sty m:val="p"/>
+          </m:rPr>
+          <m:t>H</m:t>
+        </m:r>
+        <m:r>
+          <m:rPr>
+            <m:sty m:val="p"/>
+          </m:rPr>
+          <m:t>:</m:t>
+        </m:r>
+      </m:oMath>
+      <w:r>
+        <w:t xml:space="preserve">HOME/.rvm/bin</w:t>
+      </w:r>
+      <w:r>
+        <w:t xml:space="preserve">”</w:t>
+      </w:r>
+    </w:p>
+    <w:p>
+      <w:pPr>
+        <w:numPr>
+          <w:numId w:val="1003"/>
+          <w:ilvl w:val="0"/>
+        </w:numPr>
+      </w:pPr>
+      <w:r>
+        <w:t xml:space="preserve">install rvm</w:t>
+      </w:r>
+    </w:p>
+    <w:p>
+      <w:pPr>
+        <w:numPr>
+          <w:numId w:val="1000"/>
+          <w:ilvl w:val="0"/>
+        </w:numPr>
+      </w:pPr>
+      <w:r>
+        <w:t xml:space="preserve">https://rvm.io/rvm/install</w:t>
+      </w:r>
+    </w:p>
+    <w:p>
+      <w:pPr>
+        <w:pStyle w:val="Heading2"/>
+      </w:pPr>
+      <w:bookmarkStart w:id="31" w:name="project-documentation"/>
+      <w:bookmarkEnd w:id="31"/>
+      <w:r>
+        <w:t xml:space="preserve">project documentation</w:t>
       </w:r>
     </w:p>
     <w:p>
@@ -252,11 +753,20 @@
         <w:pStyle w:val="Compact"/>
         <w:numPr>
           <w:numId w:val="1004"/>
-          <w:ilvl w:val="1"/>
-        </w:numPr>
-      </w:pPr>
-      <w:r>
-        <w:t xml:space="preserve">big</w:t>
+          <w:ilvl w:val="0"/>
+        </w:numPr>
+      </w:pPr>
+      <w:r>
+        <w:t xml:space="preserve">goto</w:t>
+      </w:r>
+      <w:r>
+        <w:t xml:space="preserve"> </w:t>
+      </w:r>
+      <w:r>
+        <w:rPr>
+          <w:rStyle w:val="VerbatimChar"/>
+        </w:rPr>
+        <w:t xml:space="preserve">30_source/ZSUPP_Tools</w:t>
       </w:r>
     </w:p>
     <w:p>
@@ -264,23 +774,167 @@
         <w:pStyle w:val="Compact"/>
         <w:numPr>
           <w:numId w:val="1004"/>
-          <w:ilvl w:val="1"/>
-        </w:numPr>
-      </w:pPr>
-      <w:r>
-        <w:t xml:space="preserve">well documented</w:t>
-      </w:r>
-    </w:p>
-    <w:p>
-      <w:pPr>
-        <w:pStyle w:val="Compact"/>
-        <w:numPr>
-          <w:numId w:val="1004"/>
-          <w:ilvl w:val="1"/>
-        </w:numPr>
-      </w:pPr>
-      <w:r>
-        <w:t xml:space="preserve">actively maintained</w:t>
+          <w:ilvl w:val="0"/>
+        </w:numPr>
+      </w:pPr>
+      <w:r>
+        <w:rPr>
+          <w:rStyle w:val="VerbatimChar"/>
+        </w:rPr>
+        <w:t xml:space="preserve">rake</w:t>
+      </w:r>
+    </w:p>
+    <w:p>
+      <w:pPr>
+        <w:pStyle w:val="Heading2"/>
+      </w:pPr>
+      <w:bookmarkStart w:id="32" w:name="maintain-the-application"/>
+      <w:bookmarkEnd w:id="32"/>
+      <w:r>
+        <w:t xml:space="preserve">maintain the application</w:t>
+      </w:r>
+    </w:p>
+    <w:p>
+      <w:pPr>
+        <w:pStyle w:val="Compact"/>
+        <w:numPr>
+          <w:numId w:val="1005"/>
+          <w:ilvl w:val="0"/>
+        </w:numPr>
+      </w:pPr>
+      <w:r>
+        <w:t xml:space="preserve">goto</w:t>
+      </w:r>
+      <w:r>
+        <w:t xml:space="preserve"> </w:t>
+      </w:r>
+      <w:r>
+        <w:rPr>
+          <w:rStyle w:val="VerbatimChar"/>
+        </w:rPr>
+        <w:t xml:space="preserve">30_source/SRC_Zupfnoter/src</w:t>
+      </w:r>
+    </w:p>
+    <w:p>
+      <w:pPr>
+        <w:pStyle w:val="Compact"/>
+        <w:numPr>
+          <w:numId w:val="1005"/>
+          <w:ilvl w:val="0"/>
+        </w:numPr>
+      </w:pPr>
+      <w:r>
+        <w:rPr>
+          <w:rStyle w:val="VerbatimChar"/>
+        </w:rPr>
+        <w:t xml:space="preserve">rake</w:t>
+      </w:r>
+    </w:p>
+    <w:p>
+      <w:pPr>
+        <w:pStyle w:val="Heading2"/>
+      </w:pPr>
+      <w:bookmarkStart w:id="33" w:name="updating-syntax-highlighting"/>
+      <w:bookmarkEnd w:id="33"/>
+      <w:r>
+        <w:t xml:space="preserve">updating syntax highlighting</w:t>
+      </w:r>
+    </w:p>
+    <w:p>
+      <w:pPr>
+        <w:pStyle w:val="Compact"/>
+        <w:numPr>
+          <w:numId w:val="1006"/>
+          <w:ilvl w:val="0"/>
+        </w:numPr>
+      </w:pPr>
+      <w:r>
+        <w:t xml:space="preserve">goto your clone of the ace reporitory (../200_zupfnoter_external_components/ace)</w:t>
+      </w:r>
+    </w:p>
+    <w:p>
+      <w:pPr>
+        <w:pStyle w:val="Compact"/>
+        <w:numPr>
+          <w:numId w:val="1006"/>
+          <w:ilvl w:val="0"/>
+        </w:numPr>
+      </w:pPr>
+      <w:r>
+        <w:t xml:space="preserve">update the files as described in</w:t>
+      </w:r>
+      <w:r>
+        <w:t xml:space="preserve"> </w:t>
+      </w:r>
+      <w:hyperlink r:id="rId34">
+        <w:r>
+          <w:rPr>
+            <w:rStyle w:val="Link"/>
+          </w:rPr>
+          <w:t xml:space="preserve">http://ace.c9.io/#nav=higlighter</w:t>
+        </w:r>
+      </w:hyperlink>
+    </w:p>
+    <w:p>
+      <w:pPr>
+        <w:pStyle w:val="Compact"/>
+        <w:numPr>
+          <w:numId w:val="1006"/>
+          <w:ilvl w:val="0"/>
+        </w:numPr>
+      </w:pPr>
+      <w:r>
+        <w:t xml:space="preserve">run</w:t>
+      </w:r>
+      <w:r>
+        <w:t xml:space="preserve"> </w:t>
+      </w:r>
+      <w:r>
+        <w:rPr>
+          <w:rStyle w:val="VerbatimChar"/>
+        </w:rPr>
+        <w:t xml:space="preserve">node static.js --allow-save</w:t>
+      </w:r>
+      <w:r>
+        <w:t xml:space="preserve"> </w:t>
+      </w:r>
+      <w:r>
+        <w:t xml:space="preserve">.</w:t>
+      </w:r>
+    </w:p>
+    <w:p>
+      <w:pPr>
+        <w:pStyle w:val="Compact"/>
+        <w:numPr>
+          <w:numId w:val="1006"/>
+          <w:ilvl w:val="0"/>
+        </w:numPr>
+      </w:pPr>
+      <w:r>
+        <w:t xml:space="preserve">navigate to http://localhost:8888/tool/mode_creator.html</w:t>
+      </w:r>
+    </w:p>
+    <w:p>
+      <w:pPr>
+        <w:pStyle w:val="Compact"/>
+        <w:numPr>
+          <w:numId w:val="1006"/>
+          <w:ilvl w:val="0"/>
+        </w:numPr>
+      </w:pPr>
+      <w:r>
+        <w:t xml:space="preserve">perform necessary changes</w:t>
+      </w:r>
+    </w:p>
+    <w:p>
+      <w:pPr>
+        <w:numPr>
+          <w:numId w:val="1006"/>
+          <w:ilvl w:val="0"/>
+        </w:numPr>
+      </w:pPr>
+      <w:r>
+        <w:t xml:space="preserve">perform</w:t>
       </w:r>
     </w:p>
     <w:p>
@@ -291,77 +945,729 @@
         </w:numPr>
       </w:pPr>
       <w:r>
-        <w:t xml:space="preserve">The library of choice. Maybe I strip it down if it is too big.</w:t>
-      </w:r>
-    </w:p>
-    <w:p>
-      <w:pPr>
-        <w:numPr>
-          <w:numId w:val="1003"/>
-          <w:ilvl w:val="0"/>
-        </w:numPr>
-      </w:pPr>
-      <w:r>
-        <w:t xml:space="preserve">vector2d-ruby</w:t>
-      </w:r>
-    </w:p>
-    <w:p>
-      <w:pPr>
-        <w:pStyle w:val="Compact"/>
-        <w:numPr>
-          <w:numId w:val="1005"/>
-          <w:ilvl w:val="1"/>
-        </w:numPr>
-      </w:pPr>
-      <w:r>
-        <w:t xml:space="preserve">small</w:t>
-      </w:r>
-    </w:p>
-    <w:p>
-      <w:pPr>
-        <w:pStyle w:val="Compact"/>
-        <w:numPr>
-          <w:numId w:val="1005"/>
-          <w:ilvl w:val="1"/>
-        </w:numPr>
-      </w:pPr>
-      <w:r>
-        <w:t xml:space="preserve">not documented</w:t>
-      </w:r>
-    </w:p>
-    <w:p>
-      <w:pPr>
-        <w:pStyle w:val="Compact"/>
-        <w:numPr>
-          <w:numId w:val="1005"/>
-          <w:ilvl w:val="1"/>
-        </w:numPr>
-      </w:pPr>
-      <w:r>
-        <w:t xml:space="preserve">acively maintained</w:t>
-      </w:r>
-    </w:p>
-    <w:p>
-      <w:pPr>
-        <w:numPr>
-          <w:numId w:val="1003"/>
-          <w:ilvl w:val="0"/>
-        </w:numPr>
-      </w:pPr>
-      <w:r>
-        <w:t xml:space="preserve">uzi-vector</w:t>
-      </w:r>
-    </w:p>
-    <w:p>
-      <w:pPr>
-        <w:pStyle w:val="Compact"/>
+        <w:t xml:space="preserve">node Makefile.dryice.js -nc -m full</w:t>
+      </w:r>
+    </w:p>
+    <w:p>
+      <w:pPr>
         <w:numPr>
           <w:numId w:val="1006"/>
-          <w:ilvl w:val="1"/>
-        </w:numPr>
-      </w:pPr>
-      <w:r>
-        <w:t xml:space="preserve">not actively maintained</w:t>
+          <w:ilvl w:val="0"/>
+        </w:numPr>
+      </w:pPr>
+      <w:r>
+        <w:t xml:space="preserve">copy the contents of</w:t>
+      </w:r>
+      <w:r>
+        <w:t xml:space="preserve"> </w:t>
+      </w:r>
+      <w:r>
+        <w:rPr>
+          <w:rStyle w:val="VerbatimChar"/>
+        </w:rPr>
+        <w:t xml:space="preserve">200_zupfnoter_external_components/ace/build/src-min-noconflict</w:t>
+      </w:r>
+      <w:r>
+        <w:t xml:space="preserve"> </w:t>
+      </w:r>
+      <w:r>
+        <w:t xml:space="preserve">to</w:t>
+      </w:r>
+      <w:r>
+        <w:t xml:space="preserve"> </w:t>
+      </w:r>
+      <w:r>
+        <w:rPr>
+          <w:rStyle w:val="VerbatimChar"/>
+        </w:rPr>
+        <w:t xml:space="preserve">30_sources/SRC_Zupfnoter/vendor/ace</w:t>
+      </w:r>
+    </w:p>
+    <w:p>
+      <w:pPr>
+        <w:pStyle w:val="Heading1"/>
+      </w:pPr>
+      <w:bookmarkStart w:id="35" w:name="preparing-a-release"/>
+      <w:bookmarkEnd w:id="35"/>
+      <w:r>
+        <w:t xml:space="preserve">preparing a release</w:t>
+      </w:r>
+    </w:p>
+    <w:p>
+      <w:r>
+        <w:t xml:space="preserve">Zupfnoter uses gitflow http://nvie.com/posts/a-successful-git-branching-model/</w:t>
+      </w:r>
+    </w:p>
+    <w:p>
+      <w:r>
+        <w:t xml:space="preserve">Before preparing a release, everything that should go to this release shall be committed to the develop branch.</w:t>
+      </w:r>
+    </w:p>
+    <w:p>
+      <w:pPr>
+        <w:pStyle w:val="Compact"/>
+        <w:numPr>
+          <w:numId w:val="1007"/>
+          <w:ilvl w:val="0"/>
+        </w:numPr>
+      </w:pPr>
+      <w:r>
+        <w:t xml:space="preserve">Gitflow: Start new release Pattern: V_1.4.0_RC2</w:t>
+      </w:r>
+    </w:p>
+    <w:p>
+      <w:pPr>
+        <w:pStyle w:val="Compact"/>
+        <w:numPr>
+          <w:numId w:val="1007"/>
+          <w:ilvl w:val="0"/>
+        </w:numPr>
+      </w:pPr>
+      <w:r>
+        <w:t xml:space="preserve">adjust version.rb</w:t>
+      </w:r>
+    </w:p>
+    <w:p>
+      <w:pPr>
+        <w:pStyle w:val="Compact"/>
+        <w:numPr>
+          <w:numId w:val="1007"/>
+          <w:ilvl w:val="0"/>
+        </w:numPr>
+      </w:pPr>
+      <w:r>
+        <w:t xml:space="preserve">perform all the builds</w:t>
+      </w:r>
+      <w:r>
+        <w:t xml:space="preserve"> </w:t>
+      </w:r>
+      <w:r>
+        <w:rPr>
+          <w:rStyle w:val="VerbatimChar"/>
+        </w:rPr>
+        <w:t xml:space="preserve">rake build</w:t>
+      </w:r>
+      <w:r>
+        <w:t xml:space="preserve"> </w:t>
+      </w:r>
+      <w:r>
+        <w:rPr>
+          <w:rStyle w:val="VerbatimChar"/>
+        </w:rPr>
+        <w:t xml:space="preserve">rake deploy</w:t>
+      </w:r>
+    </w:p>
+    <w:p>
+      <w:pPr>
+        <w:pStyle w:val="Compact"/>
+        <w:numPr>
+          <w:numId w:val="1007"/>
+          <w:ilvl w:val="0"/>
+        </w:numPr>
+      </w:pPr>
+      <w:r>
+        <w:t xml:space="preserve">Gitflow: finish the release</w:t>
+      </w:r>
+    </w:p>
+    <w:p>
+      <w:pPr>
+        <w:pStyle w:val="Compact"/>
+        <w:numPr>
+          <w:numId w:val="1007"/>
+          <w:ilvl w:val="0"/>
+        </w:numPr>
+      </w:pPr>
+      <w:r>
+        <w:t xml:space="preserve">switch back to the development branch</w:t>
+      </w:r>
+    </w:p>
+    <w:p>
+      <w:pPr>
+        <w:pStyle w:val="Compact"/>
+        <w:numPr>
+          <w:numId w:val="1007"/>
+          <w:ilvl w:val="0"/>
+        </w:numPr>
+      </w:pPr>
+      <w:r>
+        <w:t xml:space="preserve">bump version in src/version.rb, add</w:t>
+      </w:r>
+      <w:r>
+        <w:t xml:space="preserve"> </w:t>
+      </w:r>
+      <w:r>
+        <w:t xml:space="preserve">“</w:t>
+      </w:r>
+      <w:r>
+        <w:t xml:space="preserve">.dev</w:t>
+      </w:r>
+      <w:r>
+        <w:t xml:space="preserve">”</w:t>
+      </w:r>
+    </w:p>
+    <w:p>
+      <w:pPr>
+        <w:pStyle w:val="Heading1"/>
+      </w:pPr>
+      <w:bookmarkStart w:id="36" w:name="building-the-desktop-app"/>
+      <w:bookmarkEnd w:id="36"/>
+      <w:r>
+        <w:t xml:space="preserve">building the desktop app</w:t>
+      </w:r>
+    </w:p>
+    <w:p>
+      <w:r>
+        <w:t xml:space="preserve">The desktop app is built based on node-webkit. The major steps to build it are described in</w:t>
+      </w:r>
+    </w:p>
+    <w:p>
+      <w:r>
+        <w:t xml:space="preserve">https://github.com/rogerwang/node-webkit/wiki/How-to-package-and-distribute-your-apps</w:t>
+      </w:r>
+    </w:p>
+    <w:p>
+      <w:r>
+        <w:t xml:space="preserve">Approach follows nodebob but uses rake to do this.</w:t>
+      </w:r>
+    </w:p>
+    <w:p>
+      <w:pPr>
+        <w:pStyle w:val="Compact"/>
+        <w:numPr>
+          <w:numId w:val="1008"/>
+          <w:ilvl w:val="0"/>
+        </w:numPr>
+      </w:pPr>
+      <w:r>
+        <w:t xml:space="preserve">create the webapp</w:t>
+      </w:r>
+    </w:p>
+    <w:p>
+      <w:pPr>
+        <w:pStyle w:val="Compact"/>
+        <w:numPr>
+          <w:numId w:val="1008"/>
+          <w:ilvl w:val="0"/>
+        </w:numPr>
+      </w:pPr>
+      <w:r>
+        <w:t xml:space="preserve">create zupfnoter.nw</w:t>
+      </w:r>
+    </w:p>
+    <w:p>
+      <w:pPr>
+        <w:pStyle w:val="Compact"/>
+        <w:numPr>
+          <w:numId w:val="1008"/>
+          <w:ilvl w:val="0"/>
+        </w:numPr>
+      </w:pPr>
+      <w:r>
+        <w:t xml:space="preserve">create the binaries for windows and osx</w:t>
+      </w:r>
+    </w:p>
+    <w:p>
+      <w:pPr>
+        <w:pStyle w:val="Heading1"/>
+      </w:pPr>
+      <w:bookmarkStart w:id="37" w:name="notes-how-to-include-javascript-files"/>
+      <w:bookmarkEnd w:id="37"/>
+      <w:r>
+        <w:t xml:space="preserve">notes how to include Javascript files</w:t>
+      </w:r>
+    </w:p>
+    <w:p>
+      <w:r>
+        <w:t xml:space="preserve">Javascript files can be included on following ways:</w:t>
+      </w:r>
+    </w:p>
+    <w:p>
+      <w:pPr>
+        <w:numPr>
+          <w:numId w:val="1009"/>
+          <w:ilvl w:val="0"/>
+        </w:numPr>
+      </w:pPr>
+      <w:r>
+        <w:t xml:space="preserve">using a</w:t>
+      </w:r>
+      <w:r>
+        <w:t xml:space="preserve"> </w:t>
+      </w:r>
+      <w:r>
+        <w:rPr>
+          <w:rStyle w:val="VerbatimChar"/>
+        </w:rPr>
+        <w:t xml:space="preserve">&lt;script&gt;</w:t>
+      </w:r>
+    </w:p>
+    <w:p>
+      <w:pPr>
+        <w:numPr>
+          <w:numId w:val="1009"/>
+          <w:ilvl w:val="0"/>
+        </w:numPr>
+      </w:pPr>
+      <w:r>
+        <w:t xml:space="preserve">using sprockets and ruby</w:t>
+      </w:r>
+      <w:r>
+        <w:t xml:space="preserve"> </w:t>
+      </w:r>
+      <w:r>
+        <w:rPr>
+          <w:rStyle w:val="VerbatimChar"/>
+        </w:rPr>
+        <w:t xml:space="preserve">require</w:t>
+      </w:r>
+    </w:p>
+    <w:p>
+      <w:pPr>
+        <w:numPr>
+          <w:numId w:val="1000"/>
+          <w:ilvl w:val="0"/>
+        </w:numPr>
+      </w:pPr>
+      <w:r>
+        <w:t xml:space="preserve">This only works e.g. for userinterface.js which global objects which are subsequently known in Opal.</w:t>
+      </w:r>
+    </w:p>
+    <w:p>
+      <w:pPr>
+        <w:numPr>
+          <w:numId w:val="1009"/>
+          <w:ilvl w:val="0"/>
+        </w:numPr>
+      </w:pPr>
+      <w:r>
+        <w:t xml:space="preserve">using</w:t>
+      </w:r>
+      <w:r>
+        <w:t xml:space="preserve"> </w:t>
+      </w:r>
+      <w:r>
+        <w:rPr>
+          <w:rStyle w:val="VerbatimChar"/>
+        </w:rPr>
+        <w:t xml:space="preserve">require(xx)</w:t>
+      </w:r>
+      <w:r>
+        <w:t xml:space="preserve"> </w:t>
+      </w:r>
+      <w:r>
+        <w:t xml:space="preserve">on the JS side. This can be done in application.rb, for example</w:t>
+      </w:r>
+    </w:p>
+    <w:p>
+      <w:r>
+        <w:t xml:space="preserve">This is used for node modules or js files following common module appraoch.</w:t>
+      </w:r>
+    </w:p>
+    <w:p>
+      <w:pPr>
+        <w:pStyle w:val="SourceCode"/>
+      </w:pPr>
+      <w:r>
+        <w:rPr>
+          <w:rStyle w:val="CommentTok"/>
+        </w:rPr>
+        <w:t xml:space="preserve">#</w:t>
+      </w:r>
+      <w:r>
+        <w:br w:type="textWrapping"/>
+      </w:r>
+      <w:r>
+        <w:rPr>
+          <w:rStyle w:val="OtherTok"/>
+        </w:rPr>
+        <w:t xml:space="preserve">%x{</w:t>
+      </w:r>
+      <w:r>
+        <w:br w:type="textWrapping"/>
+      </w:r>
+      <w:r>
+        <w:rPr>
+          <w:rStyle w:val="StringTok"/>
+        </w:rPr>
+        <w:t xml:space="preserve">  // see https://stackoverflow.com/questions/30694428/jspdf-server-side-node-js-usage-using-node-jspdf</w:t>
+      </w:r>
+      <w:r>
+        <w:br w:type="textWrapping"/>
+      </w:r>
+      <w:r>
+        <w:rPr>
+          <w:rStyle w:val="StringTok"/>
+        </w:rPr>
+        <w:t xml:space="preserve">  global.window = {document: {createElementNS: function(){return {}} }};</w:t>
+      </w:r>
+      <w:r>
+        <w:br w:type="textWrapping"/>
+      </w:r>
+      <w:r>
+        <w:rPr>
+          <w:rStyle w:val="StringTok"/>
+        </w:rPr>
+        <w:t xml:space="preserve">  global.navigator = {};</w:t>
+      </w:r>
+      <w:r>
+        <w:br w:type="textWrapping"/>
+      </w:r>
+      <w:r>
+        <w:rPr>
+          <w:rStyle w:val="StringTok"/>
+        </w:rPr>
+        <w:t xml:space="preserve">  global.btoa = function(){};</w:t>
+      </w:r>
+      <w:r>
+        <w:br w:type="textWrapping"/>
+      </w:r>
+      <w:r>
+        <w:br w:type="textWrapping"/>
+      </w:r>
+      <w:r>
+        <w:rPr>
+          <w:rStyle w:val="StringTok"/>
+        </w:rPr>
+        <w:t xml:space="preserve">  jsPDF = require ("jspdf")   // adapt in opal-jspdf.rb</w:t>
+      </w:r>
+      <w:r>
+        <w:br w:type="textWrapping"/>
+      </w:r>
+      <w:r>
+        <w:rPr>
+          <w:rStyle w:val="StringTok"/>
+        </w:rPr>
+        <w:t xml:space="preserve">  Ajv = require("ajv")        // adapt in opal-ajv.rb</w:t>
+      </w:r>
+      <w:r>
+        <w:br w:type="textWrapping"/>
+      </w:r>
+      <w:r>
+        <w:rPr>
+          <w:rStyle w:val="StringTok"/>
+        </w:rPr>
+        <w:t xml:space="preserve">  neatJSON = require("./neatjson_js") // adapt in opal-neatjson.rb</w:t>
+      </w:r>
+      <w:r>
+        <w:br w:type="textWrapping"/>
+      </w:r>
+      <w:r>
+        <w:br w:type="textWrapping"/>
+      </w:r>
+      <w:r>
+        <w:rPr>
+          <w:rStyle w:val="StringTok"/>
+        </w:rPr>
+        <w:t xml:space="preserve">  // these requires are requred by nodejs/dir, nodejs/file</w:t>
+      </w:r>
+      <w:r>
+        <w:br w:type="textWrapping"/>
+      </w:r>
+      <w:r>
+        <w:rPr>
+          <w:rStyle w:val="StringTok"/>
+        </w:rPr>
+        <w:t xml:space="preserve">  fs = require('fs')</w:t>
+      </w:r>
+      <w:r>
+        <w:br w:type="textWrapping"/>
+      </w:r>
+      <w:r>
+        <w:rPr>
+          <w:rStyle w:val="StringTok"/>
+        </w:rPr>
+        <w:t xml:space="preserve">  glob = require("glob")      // don't know who needs this</w:t>
+      </w:r>
+      <w:r>
+        <w:br w:type="textWrapping"/>
+      </w:r>
+      <w:r>
+        <w:rPr>
+          <w:rStyle w:val="OtherTok"/>
+        </w:rPr>
+        <w:t xml:space="preserve">}</w:t>
+      </w:r>
+    </w:p>
+    <w:p>
+      <w:r>
+        <w:t xml:space="preserve">With this appraoch, the resulting js file can be run by node. But it looks in the search paths of node.</w:t>
+      </w:r>
+    </w:p>
+    <w:p>
+      <w:r>
+        <w:t xml:space="preserve">If you want to run it really standalone, then we need to use browserify.</w:t>
+      </w:r>
+    </w:p>
+    <w:p>
+      <w:r>
+        <w:t xml:space="preserve">This thing resolves the requrires.</w:t>
+      </w:r>
+    </w:p>
+    <w:p>
+      <w:pPr>
+        <w:pStyle w:val="Heading1"/>
+      </w:pPr>
+      <w:bookmarkStart w:id="38" w:name="building-soundfonts"/>
+      <w:bookmarkEnd w:id="38"/>
+      <w:r>
+        <w:t xml:space="preserve">building soundfonts</w:t>
+      </w:r>
+    </w:p>
+    <w:p>
+      <w:r>
+        <w:t xml:space="preserve">Tools:</w:t>
+      </w:r>
+    </w:p>
+    <w:p>
+      <w:pPr>
+        <w:pStyle w:val="Compact"/>
+        <w:numPr>
+          <w:numId w:val="1010"/>
+          <w:ilvl w:val="0"/>
+        </w:numPr>
+      </w:pPr>
+      <w:r>
+        <w:t xml:space="preserve">polyphone http://polyphone-soundfonts.com/en/</w:t>
+      </w:r>
+    </w:p>
+    <w:p>
+      <w:pPr>
+        <w:pStyle w:val="Compact"/>
+        <w:numPr>
+          <w:numId w:val="1010"/>
+          <w:ilvl w:val="0"/>
+        </w:numPr>
+      </w:pPr>
+      <w:r>
+        <w:t xml:space="preserve">audiacity</w:t>
+      </w:r>
+    </w:p>
+    <w:p>
+      <w:r>
+        <w:t xml:space="preserve">The following steps creates the soundfonts</w:t>
+      </w:r>
+    </w:p>
+    <w:p>
+      <w:pPr>
+        <w:pStyle w:val="Compact"/>
+        <w:numPr>
+          <w:numId w:val="1011"/>
+          <w:ilvl w:val="0"/>
+        </w:numPr>
+      </w:pPr>
+      <w:r>
+        <w:t xml:space="preserve">download from https://stash.reaper.fm/v/23360/Scc1t2.sf2</w:t>
+      </w:r>
+    </w:p>
+    <w:p>
+      <w:pPr>
+        <w:pStyle w:val="Compact"/>
+        <w:numPr>
+          <w:numId w:val="1011"/>
+          <w:ilvl w:val="0"/>
+        </w:numPr>
+      </w:pPr>
+      <w:r>
+        <w:t xml:space="preserve">open the file in polyphone</w:t>
+      </w:r>
+    </w:p>
+    <w:p>
+      <w:pPr>
+        <w:pStyle w:val="Compact"/>
+        <w:numPr>
+          <w:numId w:val="1011"/>
+          <w:ilvl w:val="0"/>
+        </w:numPr>
+      </w:pPr>
+      <w:r>
+        <w:t xml:space="preserve">export instrument piano1 to 0_GS sound set (16 bit).sf2</w:t>
+      </w:r>
+    </w:p>
+    <w:p>
+      <w:pPr>
+        <w:pStyle w:val="Compact"/>
+        <w:numPr>
+          <w:numId w:val="1011"/>
+          <w:ilvl w:val="0"/>
+        </w:numPr>
+      </w:pPr>
+      <w:r>
+        <w:t xml:space="preserve">export instrument Steel guitar to 25_GS sound set (16 bit).sf2</w:t>
+      </w:r>
+    </w:p>
+    <w:p>
+      <w:pPr>
+        <w:pStyle w:val="Compact"/>
+        <w:numPr>
+          <w:numId w:val="1011"/>
+          <w:ilvl w:val="0"/>
+        </w:numPr>
+      </w:pPr>
+      <w:r>
+        <w:t xml:space="preserve">Open the two files again in polyphone</w:t>
+      </w:r>
+    </w:p>
+    <w:p>
+      <w:pPr>
+        <w:pStyle w:val="Compact"/>
+        <w:numPr>
+          <w:numId w:val="1011"/>
+          <w:ilvl w:val="0"/>
+        </w:numPr>
+      </w:pPr>
+      <w:r>
+        <w:t xml:space="preserve">go to the instrument and set decay to 8sec in all columns of the table, set sustain to 120db</w:t>
+      </w:r>
+    </w:p>
+    <w:p>
+      <w:pPr>
+        <w:pStyle w:val="Compact"/>
+        <w:numPr>
+          <w:numId w:val="1011"/>
+          <w:ilvl w:val="0"/>
+        </w:numPr>
+      </w:pPr>
+      <w:r>
+        <w:t xml:space="preserve">save the files</w:t>
+      </w:r>
+    </w:p>
+    <w:p>
+      <w:pPr>
+        <w:pStyle w:val="Compact"/>
+        <w:numPr>
+          <w:numId w:val="1011"/>
+          <w:ilvl w:val="0"/>
+        </w:numPr>
+      </w:pPr>
+      <w:r>
+        <w:t xml:space="preserve">convert to js files as specified by</w:t>
+      </w:r>
+      <w:r>
+        <w:t xml:space="preserve"> </w:t>
+      </w:r>
+      <w:r>
+        <w:t xml:space="preserve">@moinejf</w:t>
+      </w:r>
+      <w:r>
+        <w:t xml:space="preserve"> </w:t>
+      </w:r>
+      <w:r>
+        <w:t xml:space="preserve">in https://github.com/moinejf/abc2svg/issues/84#issuecomment-375979049 . I did this using a rake task.</w:t>
+      </w:r>
+    </w:p>
+    <w:p>
+      <w:r>
+        <w:t xml:space="preserve">copy the sf2 files to</w:t>
+      </w:r>
+      <w:r>
+        <w:t xml:space="preserve"> </w:t>
+      </w:r>
+      <w:r>
+        <w:rPr>
+          <w:rStyle w:val="VerbatimChar"/>
+        </w:rPr>
+        <w:t xml:space="preserve">30_sources/SRC_Zupfnoter/sf2_sources</w:t>
+      </w:r>
+      <w:r>
+        <w:t xml:space="preserve">. File shall be nr_name.</w:t>
+      </w:r>
+      <w:r>
+        <w:t xml:space="preserve"> </w:t>
+      </w:r>
+      <w:r>
+        <w:rPr>
+          <w:rStyle w:val="VerbatimChar"/>
+        </w:rPr>
+        <w:t xml:space="preserve">rake buildSoundfonts</w:t>
+      </w:r>
+      <w:r>
+        <w:t xml:space="preserve"> </w:t>
+      </w:r>
+      <w:r>
+        <w:t xml:space="preserve">converts t the file to e.g.</w:t>
+      </w:r>
+      <w:r>
+        <w:t xml:space="preserve"> </w:t>
+      </w:r>
+      <w:r>
+        <w:rPr>
+          <w:rStyle w:val="VerbatimChar"/>
+        </w:rPr>
+        <w:t xml:space="preserve">30_sources/SRC_Zupfnoter/public/soundfont/zupfnoter/0.js</w:t>
+      </w:r>
+    </w:p>
+    <w:p>
+      <w:r>
+        <w:t xml:space="preserve">To create a soundfont from our own recording:</w:t>
+      </w:r>
+    </w:p>
+    <w:p>
+      <w:pPr>
+        <w:pStyle w:val="Compact"/>
+        <w:numPr>
+          <w:numId w:val="1012"/>
+          <w:ilvl w:val="0"/>
+        </w:numPr>
+      </w:pPr>
+      <w:r>
+        <w:t xml:space="preserve">create wav files</w:t>
+      </w:r>
+    </w:p>
+    <w:p>
+      <w:pPr>
+        <w:pStyle w:val="Compact"/>
+        <w:numPr>
+          <w:numId w:val="1012"/>
+          <w:ilvl w:val="0"/>
+        </w:numPr>
+      </w:pPr>
+      <w:r>
+        <w:t xml:space="preserve">clean up in audiacity</w:t>
+      </w:r>
+    </w:p>
+    <w:p>
+      <w:pPr>
+        <w:pStyle w:val="Compact"/>
+        <w:numPr>
+          <w:numId w:val="1012"/>
+          <w:ilvl w:val="0"/>
+        </w:numPr>
+      </w:pPr>
+      <w:r>
+        <w:t xml:space="preserve">in poloyphone follow the instructions in http://polyphone-soundfonts.com/en/documentation/tutorials/create-a-soundfont-from-scratch/119</w:t>
+      </w:r>
+    </w:p>
+    <w:p>
+      <w:pPr>
+        <w:pStyle w:val="Compact"/>
+        <w:numPr>
+          <w:numId w:val="1012"/>
+          <w:ilvl w:val="0"/>
+        </w:numPr>
+      </w:pPr>
+      <w:r>
+        <w:t xml:space="preserve">name the preset to something like 01_mysound</w:t>
+      </w:r>
+    </w:p>
+    <w:p>
+      <w:pPr>
+        <w:pStyle w:val="Compact"/>
+        <w:numPr>
+          <w:numId w:val="1012"/>
+          <w:ilvl w:val="0"/>
+        </w:numPr>
+      </w:pPr>
+      <w:r>
+        <w:t xml:space="preserve">export the instrument 01_mysound to</w:t>
+      </w:r>
+      <w:r>
+        <w:t xml:space="preserve"> </w:t>
+      </w:r>
+      <w:r>
+        <w:rPr>
+          <w:rStyle w:val="VerbatimChar"/>
+        </w:rPr>
+        <w:t xml:space="preserve">30_sources/SRC_Zupfnoter/sf2_sources</w:t>
       </w:r>
     </w:p>
     <w:sectPr/>
@@ -457,7 +1763,7 @@
     </w:lvl>
   </w:abstractNum>
   <w:abstractNum w:abstractNumId="990">
-    <w:nsid w:val="d5c6c381"/>
+    <w:nsid w:val="1df5eeb6"/>
     <w:multiLevelType w:val="multilevel"/>
     <w:lvl w:ilvl="0">
       <w:numFmt w:val="bullet"/>
@@ -538,7 +1844,7 @@
     </w:lvl>
   </w:abstractNum>
   <w:abstractNum w:abstractNumId="991">
-    <w:nsid w:val="59581a85"/>
+    <w:nsid w:val="d9230616"/>
     <w:multiLevelType w:val="multilevel"/>
     <w:lvl w:ilvl="0">
       <w:numFmt w:val="bullet"/>
@@ -609,6 +1915,94 @@
     <w:lvl w:ilvl="6">
       <w:numFmt w:val="bullet"/>
       <w:lvlText w:val="•"/>
+      <w:lvlJc w:val="left"/>
+      <w:pPr>
+        <w:tabs>
+          <w:tab w:val="num" w:pos="4320"/>
+        </w:tabs>
+        <w:ind w:left="4800" w:hanging="480"/>
+      </w:pPr>
+    </w:lvl>
+  </w:abstractNum>
+  <w:abstractNum w:abstractNumId="99411">
+    <w:nsid w:val="6ab43859"/>
+    <w:multiLevelType w:val="multilevel"/>
+    <w:lvl w:ilvl="0">
+      <w:start w:val="1"/>
+      <w:numFmt w:val="decimal"/>
+      <w:lvlText w:val="%1."/>
+      <w:lvlJc w:val="left"/>
+      <w:pPr>
+        <w:tabs>
+          <w:tab w:val="num" w:pos="0"/>
+        </w:tabs>
+        <w:ind w:left="480" w:hanging="480"/>
+      </w:pPr>
+    </w:lvl>
+    <w:lvl w:ilvl="1">
+      <w:start w:val="1"/>
+      <w:numFmt w:val="decimal"/>
+      <w:lvlText w:val="%2."/>
+      <w:lvlJc w:val="left"/>
+      <w:pPr>
+        <w:tabs>
+          <w:tab w:val="num" w:pos="720"/>
+        </w:tabs>
+        <w:ind w:left="1200" w:hanging="480"/>
+      </w:pPr>
+    </w:lvl>
+    <w:lvl w:ilvl="2">
+      <w:start w:val="1"/>
+      <w:numFmt w:val="decimal"/>
+      <w:lvlText w:val="%3."/>
+      <w:lvlJc w:val="left"/>
+      <w:pPr>
+        <w:tabs>
+          <w:tab w:val="num" w:pos="1440"/>
+        </w:tabs>
+        <w:ind w:left="1920" w:hanging="480"/>
+      </w:pPr>
+    </w:lvl>
+    <w:lvl w:ilvl="3">
+      <w:start w:val="1"/>
+      <w:numFmt w:val="decimal"/>
+      <w:lvlText w:val="%4."/>
+      <w:lvlJc w:val="left"/>
+      <w:pPr>
+        <w:tabs>
+          <w:tab w:val="num" w:pos="2160"/>
+        </w:tabs>
+        <w:ind w:left="2640" w:hanging="480"/>
+      </w:pPr>
+    </w:lvl>
+    <w:lvl w:ilvl="4">
+      <w:start w:val="1"/>
+      <w:numFmt w:val="decimal"/>
+      <w:lvlText w:val="%5."/>
+      <w:lvlJc w:val="left"/>
+      <w:pPr>
+        <w:tabs>
+          <w:tab w:val="num" w:pos="2880"/>
+        </w:tabs>
+        <w:ind w:left="3360" w:hanging="480"/>
+      </w:pPr>
+    </w:lvl>
+    <w:lvl w:ilvl="5">
+      <w:start w:val="1"/>
+      <w:numFmt w:val="decimal"/>
+      <w:lvlText w:val="%6."/>
+      <w:lvlJc w:val="left"/>
+      <w:pPr>
+        <w:tabs>
+          <w:tab w:val="num" w:pos="3600"/>
+        </w:tabs>
+        <w:ind w:left="4080" w:hanging="480"/>
+      </w:pPr>
+    </w:lvl>
+    <w:lvl w:ilvl="6">
+      <w:start w:val="1"/>
+      <w:numFmt w:val="decimal"/>
+      <w:lvlText w:val="%7."/>
       <w:lvlJc w:val="left"/>
       <w:pPr>
         <w:tabs>
@@ -631,7 +2025,28 @@
     <w:abstractNumId w:val="991"/>
   </w:num>
   <w:num w:numId="1003">
-    <w:abstractNumId w:val="991"/>
+    <w:abstractNumId w:val="99411"/>
+    <w:lvlOverride w:ilvl="0">
+      <w:startOverride w:val="1"/>
+    </w:lvlOverride>
+    <w:lvlOverride w:ilvl="1">
+      <w:startOverride w:val="1"/>
+    </w:lvlOverride>
+    <w:lvlOverride w:ilvl="2">
+      <w:startOverride w:val="1"/>
+    </w:lvlOverride>
+    <w:lvlOverride w:ilvl="3">
+      <w:startOverride w:val="1"/>
+    </w:lvlOverride>
+    <w:lvlOverride w:ilvl="4">
+      <w:startOverride w:val="1"/>
+    </w:lvlOverride>
+    <w:lvlOverride w:ilvl="5">
+      <w:startOverride w:val="1"/>
+    </w:lvlOverride>
+    <w:lvlOverride w:ilvl="6">
+      <w:startOverride w:val="1"/>
+    </w:lvlOverride>
   </w:num>
   <w:num w:numId="1004">
     <w:abstractNumId w:val="991"/>
@@ -641,6 +2056,108 @@
   </w:num>
   <w:num w:numId="1006">
     <w:abstractNumId w:val="991"/>
+  </w:num>
+  <w:num w:numId="1007">
+    <w:abstractNumId w:val="991"/>
+  </w:num>
+  <w:num w:numId="1008">
+    <w:abstractNumId w:val="99411"/>
+    <w:lvlOverride w:ilvl="0">
+      <w:startOverride w:val="1"/>
+    </w:lvlOverride>
+    <w:lvlOverride w:ilvl="1">
+      <w:startOverride w:val="1"/>
+    </w:lvlOverride>
+    <w:lvlOverride w:ilvl="2">
+      <w:startOverride w:val="1"/>
+    </w:lvlOverride>
+    <w:lvlOverride w:ilvl="3">
+      <w:startOverride w:val="1"/>
+    </w:lvlOverride>
+    <w:lvlOverride w:ilvl="4">
+      <w:startOverride w:val="1"/>
+    </w:lvlOverride>
+    <w:lvlOverride w:ilvl="5">
+      <w:startOverride w:val="1"/>
+    </w:lvlOverride>
+    <w:lvlOverride w:ilvl="6">
+      <w:startOverride w:val="1"/>
+    </w:lvlOverride>
+  </w:num>
+  <w:num w:numId="1009">
+    <w:abstractNumId w:val="99411"/>
+    <w:lvlOverride w:ilvl="0">
+      <w:startOverride w:val="1"/>
+    </w:lvlOverride>
+    <w:lvlOverride w:ilvl="1">
+      <w:startOverride w:val="1"/>
+    </w:lvlOverride>
+    <w:lvlOverride w:ilvl="2">
+      <w:startOverride w:val="1"/>
+    </w:lvlOverride>
+    <w:lvlOverride w:ilvl="3">
+      <w:startOverride w:val="1"/>
+    </w:lvlOverride>
+    <w:lvlOverride w:ilvl="4">
+      <w:startOverride w:val="1"/>
+    </w:lvlOverride>
+    <w:lvlOverride w:ilvl="5">
+      <w:startOverride w:val="1"/>
+    </w:lvlOverride>
+    <w:lvlOverride w:ilvl="6">
+      <w:startOverride w:val="1"/>
+    </w:lvlOverride>
+  </w:num>
+  <w:num w:numId="1010">
+    <w:abstractNumId w:val="991"/>
+  </w:num>
+  <w:num w:numId="1011">
+    <w:abstractNumId w:val="99411"/>
+    <w:lvlOverride w:ilvl="0">
+      <w:startOverride w:val="1"/>
+    </w:lvlOverride>
+    <w:lvlOverride w:ilvl="1">
+      <w:startOverride w:val="1"/>
+    </w:lvlOverride>
+    <w:lvlOverride w:ilvl="2">
+      <w:startOverride w:val="1"/>
+    </w:lvlOverride>
+    <w:lvlOverride w:ilvl="3">
+      <w:startOverride w:val="1"/>
+    </w:lvlOverride>
+    <w:lvlOverride w:ilvl="4">
+      <w:startOverride w:val="1"/>
+    </w:lvlOverride>
+    <w:lvlOverride w:ilvl="5">
+      <w:startOverride w:val="1"/>
+    </w:lvlOverride>
+    <w:lvlOverride w:ilvl="6">
+      <w:startOverride w:val="1"/>
+    </w:lvlOverride>
+  </w:num>
+  <w:num w:numId="1012">
+    <w:abstractNumId w:val="99411"/>
+    <w:lvlOverride w:ilvl="0">
+      <w:startOverride w:val="1"/>
+    </w:lvlOverride>
+    <w:lvlOverride w:ilvl="1">
+      <w:startOverride w:val="1"/>
+    </w:lvlOverride>
+    <w:lvlOverride w:ilvl="2">
+      <w:startOverride w:val="1"/>
+    </w:lvlOverride>
+    <w:lvlOverride w:ilvl="3">
+      <w:startOverride w:val="1"/>
+    </w:lvlOverride>
+    <w:lvlOverride w:ilvl="4">
+      <w:startOverride w:val="1"/>
+    </w:lvlOverride>
+    <w:lvlOverride w:ilvl="5">
+      <w:startOverride w:val="1"/>
+    </w:lvlOverride>
+    <w:lvlOverride w:ilvl="6">
+      <w:startOverride w:val="1"/>
+    </w:lvlOverride>
   </w:num>
 </w:numbering>
 </file>

</xml_diff>